<commit_message>
Updated files with doc fixes still in review.
</commit_message>
<xml_diff>
--- a/docs/2.2/CloudStack2.2DeveloperGuide.docx
+++ b/docs/2.2/CloudStack2.2DeveloperGuide.docx
@@ -71,7 +71,7 @@
           <w:sz w:val="28"/>
           <w:szCs w:val="28"/>
         </w:rPr>
-        <w:t>April 13, 2011</w:t>
+        <w:t>April 14, 2011</w:t>
       </w:r>
       <w:r>
         <w:rPr>
@@ -711,21 +711,7 @@
             <w:rStyle w:val="Hyperlink"/>
             <w:noProof/>
           </w:rPr>
-          <w:t>Respon</w:t>
-        </w:r>
-        <w:r>
-          <w:rPr>
-            <w:rStyle w:val="Hyperlink"/>
-            <w:noProof/>
-          </w:rPr>
-          <w:t>s</w:t>
-        </w:r>
-        <w:r>
-          <w:rPr>
-            <w:rStyle w:val="Hyperlink"/>
-            <w:noProof/>
-          </w:rPr>
-          <w:t>e Formats</w:t>
+          <w:t>Response Formats</w:t>
         </w:r>
         <w:r>
           <w:rPr>
@@ -3231,7 +3217,28 @@
     </w:p>
     <w:p>
       <w:r>
-        <w:t>For each cloud, there is a default upper limit on the number of results that any API command will return. This is to help prevent overloading the cloud servers, limit result sets from unintentionally broad queries, or prevent DOS attacks.</w:t>
+        <w:t>For each cloud, there is a default upp</w:t>
+      </w:r>
+      <w:r>
+        <w:t>er limit on the number of results</w:t>
+      </w:r>
+      <w:r>
+        <w:t xml:space="preserve"> that any API command will return</w:t>
+      </w:r>
+      <w:r>
+        <w:t xml:space="preserve"> in a single page</w:t>
+      </w:r>
+      <w:r>
+        <w:t xml:space="preserve">. This is to help prevent overloading the cloud </w:t>
+      </w:r>
+      <w:r>
+        <w:t>servers and</w:t>
+      </w:r>
+      <w:r>
+        <w:t xml:space="preserve"> prevent DOS attacks.</w:t>
+      </w:r>
+      <w:r>
+        <w:t xml:space="preserve"> For example, if the page size limit is 500 and a command returns 10,000 results, the command will return 20 pages.</w:t>
       </w:r>
     </w:p>
     <w:p>
@@ -3254,28 +3261,177 @@
       <w:r>
         <w:t>, you might need to increase the value of this parameter. At the same time, be careful not to set it so high that your site can be taken down by an enormous return from an API call.</w:t>
       </w:r>
-    </w:p>
-    <w:p>
-      <w:r>
-        <w:t xml:space="preserve">To override the page size limit for an individual API command, use the command's page or </w:t>
-      </w:r>
-      <w:proofErr w:type="spellStart"/>
-      <w:r>
-        <w:t>pagesize</w:t>
-      </w:r>
-      <w:proofErr w:type="spellEnd"/>
-      <w:r>
-        <w:t xml:space="preserve"> parameter. These parameters are present in any list* command </w:t>
+      <w:r>
+        <w:t xml:space="preserve"> For more information about </w:t>
+      </w:r>
+      <w:r>
+        <w:t xml:space="preserve">how to set </w:t>
+      </w:r>
+      <w:r>
+        <w:t>global configuration parameters, see</w:t>
+      </w:r>
+      <w:r>
+        <w:t xml:space="preserve"> "Describe Your Deployment" in</w:t>
+      </w:r>
+      <w:r>
+        <w:t xml:space="preserve"> the </w:t>
+      </w:r>
+      <w:r>
+        <w:t>Installation</w:t>
+      </w:r>
+      <w:r>
+        <w:t xml:space="preserve"> Guide.</w:t>
+      </w:r>
+    </w:p>
+    <w:p>
+      <w:pPr>
+        <w:keepNext/>
+      </w:pPr>
+      <w:proofErr w:type="gramStart"/>
+      <w:r>
+        <w:lastRenderedPageBreak/>
+        <w:t xml:space="preserve">To </w:t>
+      </w:r>
+      <w:r>
+        <w:t>decrease</w:t>
+      </w:r>
+      <w:r>
+        <w:t xml:space="preserve"> the page size limit for an individual</w:t>
+      </w:r>
+      <w:r>
+        <w:t xml:space="preserve"> API command, override the global setting with</w:t>
       </w:r>
       <w:bookmarkStart w:id="8" w:name="_GoBack"/>
       <w:bookmarkEnd w:id="8"/>
+      <w:r>
+        <w:t xml:space="preserve"> the </w:t>
+      </w:r>
+      <w:r>
+        <w:t xml:space="preserve">page </w:t>
+      </w:r>
+      <w:r>
+        <w:t>and</w:t>
+      </w:r>
+      <w:r>
+        <w:t xml:space="preserve"> </w:t>
+      </w:r>
+      <w:proofErr w:type="spellStart"/>
+      <w:r>
+        <w:t>pagesize</w:t>
+      </w:r>
+      <w:proofErr w:type="spellEnd"/>
+      <w:r>
+        <w:t xml:space="preserve"> parameter</w:t>
+      </w:r>
+      <w:r>
+        <w:t>s</w:t>
+      </w:r>
+      <w:r>
+        <w:t xml:space="preserve">, which </w:t>
+      </w:r>
+      <w:r>
+        <w:t xml:space="preserve">are </w:t>
+      </w:r>
+      <w:r>
+        <w:t>available</w:t>
+      </w:r>
+      <w:r>
+        <w:t xml:space="preserve"> in any list* command (</w:t>
+      </w:r>
+      <w:proofErr w:type="spellStart"/>
+      <w:r>
+        <w:t>listCapabilities</w:t>
+      </w:r>
+      <w:proofErr w:type="spellEnd"/>
+      <w:r>
+        <w:t xml:space="preserve">, </w:t>
+      </w:r>
+      <w:proofErr w:type="spellStart"/>
+      <w:r>
+        <w:t>listDiskOfferings</w:t>
+      </w:r>
+      <w:proofErr w:type="spellEnd"/>
+      <w:r>
+        <w:t>, etc.)</w:t>
+      </w:r>
+      <w:r>
+        <w:t>.</w:t>
+      </w:r>
+      <w:proofErr w:type="gramEnd"/>
+    </w:p>
+    <w:p>
+      <w:pPr>
+        <w:pStyle w:val="ListParagraph"/>
+        <w:numPr>
+          <w:ilvl w:val="0"/>
+          <w:numId w:val="20"/>
+        </w:numPr>
+      </w:pPr>
+      <w:r>
+        <w:t>B</w:t>
+      </w:r>
+      <w:r>
+        <w:t xml:space="preserve">oth </w:t>
+      </w:r>
+      <w:r>
+        <w:t xml:space="preserve">parameters </w:t>
+      </w:r>
+      <w:r>
+        <w:t>must be specified together</w:t>
+      </w:r>
+      <w:r>
+        <w:t>.</w:t>
+      </w:r>
+    </w:p>
+    <w:p>
+      <w:pPr>
+        <w:pStyle w:val="ListParagraph"/>
+        <w:numPr>
+          <w:ilvl w:val="0"/>
+          <w:numId w:val="20"/>
+        </w:numPr>
+      </w:pPr>
+      <w:r>
+        <w:t xml:space="preserve">The value of the </w:t>
+      </w:r>
+      <w:proofErr w:type="spellStart"/>
+      <w:r>
+        <w:t>pagesize</w:t>
+      </w:r>
+      <w:proofErr w:type="spellEnd"/>
+      <w:r>
+        <w:t xml:space="preserve"> parameter must be smaller than the value of </w:t>
+      </w:r>
+      <w:proofErr w:type="spellStart"/>
+      <w:r>
+        <w:t>default.page.size</w:t>
+      </w:r>
+      <w:proofErr w:type="spellEnd"/>
+      <w:r>
+        <w:t xml:space="preserve">. That is, you </w:t>
+      </w:r>
+      <w:proofErr w:type="spellStart"/>
+      <w:r>
+        <w:t>can not</w:t>
+      </w:r>
+      <w:proofErr w:type="spellEnd"/>
+      <w:r>
+        <w:t xml:space="preserve"> increase the number of possible items in a result page, only decrease it.</w:t>
+      </w:r>
+    </w:p>
+    <w:p>
+      <w:r>
+        <w:t>For syntax information on the list* commands, s</w:t>
+      </w:r>
+      <w:r>
+        <w:t>ee the API Reference.</w:t>
+      </w:r>
     </w:p>
     <w:p>
       <w:pPr>
         <w:pStyle w:val="Heading2"/>
       </w:pPr>
       <w:r>
-        <w:lastRenderedPageBreak/>
         <w:t>Error Handling</w:t>
       </w:r>
       <w:bookmarkEnd w:id="7"/>
@@ -8123,7 +8279,7 @@
       <w:rPr>
         <w:noProof/>
       </w:rPr>
-      <w:t>April 13, 2011</w:t>
+      <w:t>April 14, 2011</w:t>
     </w:r>
     <w:r>
       <w:fldChar w:fldCharType="end"/>
@@ -8163,7 +8319,7 @@
       <w:rPr>
         <w:noProof/>
       </w:rPr>
-      <w:t>April 13, 2011</w:t>
+      <w:t>April 14, 2011</w:t>
     </w:r>
     <w:r>
       <w:fldChar w:fldCharType="end"/>
@@ -9905,7 +10061,7 @@
   <w:abstractNum w:abstractNumId="14">
     <w:nsid w:val="602379F6"/>
     <w:multiLevelType w:val="hybridMultilevel"/>
-    <w:tmpl w:val="1DA4753E"/>
+    <w:tmpl w:val="CC463F1E"/>
     <w:lvl w:ilvl="0" w:tplc="04090001">
       <w:start w:val="1"/>
       <w:numFmt w:val="bullet"/>
@@ -11120,6 +11276,7 @@
   <w:style w:type="character" w:default="1" w:styleId="DefaultParagraphFont">
     <w:name w:val="Default Paragraph Font"/>
     <w:uiPriority w:val="1"/>
+    <w:semiHidden/>
     <w:unhideWhenUsed/>
   </w:style>
   <w:style w:type="table" w:default="1" w:styleId="TableNormal">
@@ -12961,7 +13118,7 @@
 </file>
 
 <file path=customXml/itemProps1.xml><?xml version="1.0" encoding="utf-8"?>
-<ds:datastoreItem xmlns:ds="http://schemas.openxmlformats.org/officeDocument/2006/customXml" ds:itemID="{DFD50972-7BF8-45A0-80D5-87B3264E9F1F}">
+<ds:datastoreItem xmlns:ds="http://schemas.openxmlformats.org/officeDocument/2006/customXml" ds:itemID="{25904EDB-6639-498B-B7CD-E03A89AA9D11}">
   <ds:schemaRefs>
     <ds:schemaRef ds:uri="http://schemas.openxmlformats.org/officeDocument/2006/bibliography"/>
   </ds:schemaRefs>

</xml_diff>

<commit_message>
bug 9386, also 9144, 9149. Doc fixes for API page limit, account resource limit config, open port for MS/vCenter/system VM/ESXi host communications.
</commit_message>
<xml_diff>
--- a/docs/2.2/CloudStack2.2DeveloperGuide.docx
+++ b/docs/2.2/CloudStack2.2DeveloperGuide.docx
@@ -71,7 +71,7 @@
           <w:sz w:val="28"/>
           <w:szCs w:val="28"/>
         </w:rPr>
-        <w:t>April 14, 2011</w:t>
+        <w:t>April 19, 2011</w:t>
       </w:r>
       <w:r>
         <w:rPr>
@@ -328,7 +328,7 @@
       <w:r>
         <w:fldChar w:fldCharType="separate"/>
       </w:r>
-      <w:hyperlink w:anchor="_Toc287862202" w:history="1">
+      <w:hyperlink w:anchor="_Toc290974642" w:history="1">
         <w:r>
           <w:rPr>
             <w:rStyle w:val="Hyperlink"/>
@@ -372,7 +372,7 @@
             <w:noProof/>
             <w:webHidden/>
           </w:rPr>
-          <w:instrText xml:space="preserve"> PAGEREF _Toc287862202 \h </w:instrText>
+          <w:instrText xml:space="preserve"> PAGEREF _Toc290974642 \h </w:instrText>
         </w:r>
         <w:r>
           <w:rPr>
@@ -418,7 +418,7 @@
           <w:lang w:bidi="ar-SA"/>
         </w:rPr>
       </w:pPr>
-      <w:hyperlink w:anchor="_Toc287862203" w:history="1">
+      <w:hyperlink w:anchor="_Toc290974643" w:history="1">
         <w:r>
           <w:rPr>
             <w:rStyle w:val="Hyperlink"/>
@@ -462,7 +462,7 @@
             <w:noProof/>
             <w:webHidden/>
           </w:rPr>
-          <w:instrText xml:space="preserve"> PAGEREF _Toc287862203 \h </w:instrText>
+          <w:instrText xml:space="preserve"> PAGEREF _Toc290974643 \h </w:instrText>
         </w:r>
         <w:r>
           <w:rPr>
@@ -508,7 +508,7 @@
           <w:lang w:bidi="ar-SA"/>
         </w:rPr>
       </w:pPr>
-      <w:hyperlink w:anchor="_Toc287862204" w:history="1">
+      <w:hyperlink w:anchor="_Toc290974644" w:history="1">
         <w:r>
           <w:rPr>
             <w:rStyle w:val="Hyperlink"/>
@@ -552,7 +552,7 @@
             <w:noProof/>
             <w:webHidden/>
           </w:rPr>
-          <w:instrText xml:space="preserve"> PAGEREF _Toc287862204 \h </w:instrText>
+          <w:instrText xml:space="preserve"> PAGEREF _Toc290974644 \h </w:instrText>
         </w:r>
         <w:r>
           <w:rPr>
@@ -598,7 +598,7 @@
           <w:lang w:bidi="ar-SA"/>
         </w:rPr>
       </w:pPr>
-      <w:hyperlink w:anchor="_Toc287862205" w:history="1">
+      <w:hyperlink w:anchor="_Toc290974645" w:history="1">
         <w:r>
           <w:rPr>
             <w:rStyle w:val="Hyperlink"/>
@@ -642,7 +642,7 @@
             <w:noProof/>
             <w:webHidden/>
           </w:rPr>
-          <w:instrText xml:space="preserve"> PAGEREF _Toc287862205 \h </w:instrText>
+          <w:instrText xml:space="preserve"> PAGEREF _Toc290974645 \h </w:instrText>
         </w:r>
         <w:r>
           <w:rPr>
@@ -688,7 +688,7 @@
           <w:lang w:bidi="ar-SA"/>
         </w:rPr>
       </w:pPr>
-      <w:hyperlink w:anchor="_Toc287862206" w:history="1">
+      <w:hyperlink w:anchor="_Toc290974646" w:history="1">
         <w:r>
           <w:rPr>
             <w:rStyle w:val="Hyperlink"/>
@@ -711,7 +711,7 @@
             <w:rStyle w:val="Hyperlink"/>
             <w:noProof/>
           </w:rPr>
-          <w:t>Response Formats</w:t>
+          <w:t>Responses</w:t>
         </w:r>
         <w:r>
           <w:rPr>
@@ -732,7 +732,7 @@
             <w:noProof/>
             <w:webHidden/>
           </w:rPr>
-          <w:instrText xml:space="preserve"> PAGEREF _Toc287862206 \h </w:instrText>
+          <w:instrText xml:space="preserve"> PAGEREF _Toc290974646 \h </w:instrText>
         </w:r>
         <w:r>
           <w:rPr>
@@ -778,7 +778,7 @@
           <w:lang w:bidi="ar-SA"/>
         </w:rPr>
       </w:pPr>
-      <w:hyperlink w:anchor="_Toc287862207" w:history="1">
+      <w:hyperlink w:anchor="_Toc290974647" w:history="1">
         <w:r>
           <w:rPr>
             <w:rStyle w:val="Hyperlink"/>
@@ -801,6 +801,186 @@
             <w:rStyle w:val="Hyperlink"/>
             <w:noProof/>
           </w:rPr>
+          <w:t>Response Formats: XML and JSON</w:t>
+        </w:r>
+        <w:r>
+          <w:rPr>
+            <w:noProof/>
+            <w:webHidden/>
+          </w:rPr>
+          <w:tab/>
+        </w:r>
+        <w:r>
+          <w:rPr>
+            <w:noProof/>
+            <w:webHidden/>
+          </w:rPr>
+          <w:fldChar w:fldCharType="begin"/>
+        </w:r>
+        <w:r>
+          <w:rPr>
+            <w:noProof/>
+            <w:webHidden/>
+          </w:rPr>
+          <w:instrText xml:space="preserve"> PAGEREF _Toc290974647 \h </w:instrText>
+        </w:r>
+        <w:r>
+          <w:rPr>
+            <w:noProof/>
+            <w:webHidden/>
+          </w:rPr>
+        </w:r>
+        <w:r>
+          <w:rPr>
+            <w:noProof/>
+            <w:webHidden/>
+          </w:rPr>
+          <w:fldChar w:fldCharType="separate"/>
+        </w:r>
+        <w:r>
+          <w:rPr>
+            <w:noProof/>
+            <w:webHidden/>
+          </w:rPr>
+          <w:t>8</w:t>
+        </w:r>
+        <w:r>
+          <w:rPr>
+            <w:noProof/>
+            <w:webHidden/>
+          </w:rPr>
+          <w:fldChar w:fldCharType="end"/>
+        </w:r>
+      </w:hyperlink>
+    </w:p>
+    <w:p>
+      <w:pPr>
+        <w:pStyle w:val="TOC2"/>
+        <w:tabs>
+          <w:tab w:val="left" w:pos="880"/>
+          <w:tab w:val="right" w:leader="dot" w:pos="10790"/>
+        </w:tabs>
+        <w:rPr>
+          <w:rFonts w:asciiTheme="minorHAnsi" w:eastAsiaTheme="minorEastAsia" w:hAnsiTheme="minorHAnsi" w:cstheme="minorBidi"/>
+          <w:noProof/>
+          <w:sz w:val="22"/>
+          <w:szCs w:val="22"/>
+          <w:lang w:bidi="ar-SA"/>
+        </w:rPr>
+      </w:pPr>
+      <w:hyperlink w:anchor="_Toc290974648" w:history="1">
+        <w:r>
+          <w:rPr>
+            <w:rStyle w:val="Hyperlink"/>
+            <w:noProof/>
+          </w:rPr>
+          <w:t>3.2</w:t>
+        </w:r>
+        <w:r>
+          <w:rPr>
+            <w:rFonts w:asciiTheme="minorHAnsi" w:eastAsiaTheme="minorEastAsia" w:hAnsiTheme="minorHAnsi" w:cstheme="minorBidi"/>
+            <w:noProof/>
+            <w:sz w:val="22"/>
+            <w:szCs w:val="22"/>
+            <w:lang w:bidi="ar-SA"/>
+          </w:rPr>
+          <w:tab/>
+        </w:r>
+        <w:r>
+          <w:rPr>
+            <w:rStyle w:val="Hyperlink"/>
+            <w:noProof/>
+          </w:rPr>
+          <w:t>Maximum Result Pages Returned</w:t>
+        </w:r>
+        <w:r>
+          <w:rPr>
+            <w:noProof/>
+            <w:webHidden/>
+          </w:rPr>
+          <w:tab/>
+        </w:r>
+        <w:r>
+          <w:rPr>
+            <w:noProof/>
+            <w:webHidden/>
+          </w:rPr>
+          <w:fldChar w:fldCharType="begin"/>
+        </w:r>
+        <w:r>
+          <w:rPr>
+            <w:noProof/>
+            <w:webHidden/>
+          </w:rPr>
+          <w:instrText xml:space="preserve"> PAGEREF _Toc290974648 \h </w:instrText>
+        </w:r>
+        <w:r>
+          <w:rPr>
+            <w:noProof/>
+            <w:webHidden/>
+          </w:rPr>
+        </w:r>
+        <w:r>
+          <w:rPr>
+            <w:noProof/>
+            <w:webHidden/>
+          </w:rPr>
+          <w:fldChar w:fldCharType="separate"/>
+        </w:r>
+        <w:r>
+          <w:rPr>
+            <w:noProof/>
+            <w:webHidden/>
+          </w:rPr>
+          <w:t>8</w:t>
+        </w:r>
+        <w:r>
+          <w:rPr>
+            <w:noProof/>
+            <w:webHidden/>
+          </w:rPr>
+          <w:fldChar w:fldCharType="end"/>
+        </w:r>
+      </w:hyperlink>
+    </w:p>
+    <w:p>
+      <w:pPr>
+        <w:pStyle w:val="TOC2"/>
+        <w:tabs>
+          <w:tab w:val="left" w:pos="880"/>
+          <w:tab w:val="right" w:leader="dot" w:pos="10790"/>
+        </w:tabs>
+        <w:rPr>
+          <w:rFonts w:asciiTheme="minorHAnsi" w:eastAsiaTheme="minorEastAsia" w:hAnsiTheme="minorHAnsi" w:cstheme="minorBidi"/>
+          <w:noProof/>
+          <w:sz w:val="22"/>
+          <w:szCs w:val="22"/>
+          <w:lang w:bidi="ar-SA"/>
+        </w:rPr>
+      </w:pPr>
+      <w:hyperlink w:anchor="_Toc290974649" w:history="1">
+        <w:r>
+          <w:rPr>
+            <w:rStyle w:val="Hyperlink"/>
+            <w:noProof/>
+          </w:rPr>
+          <w:t>3.3</w:t>
+        </w:r>
+        <w:r>
+          <w:rPr>
+            <w:rFonts w:asciiTheme="minorHAnsi" w:eastAsiaTheme="minorEastAsia" w:hAnsiTheme="minorHAnsi" w:cstheme="minorBidi"/>
+            <w:noProof/>
+            <w:sz w:val="22"/>
+            <w:szCs w:val="22"/>
+            <w:lang w:bidi="ar-SA"/>
+          </w:rPr>
+          <w:tab/>
+        </w:r>
+        <w:r>
+          <w:rPr>
+            <w:rStyle w:val="Hyperlink"/>
+            <w:noProof/>
+          </w:rPr>
           <w:t>Error Handling</w:t>
         </w:r>
         <w:r>
@@ -822,7 +1002,7 @@
             <w:noProof/>
             <w:webHidden/>
           </w:rPr>
-          <w:instrText xml:space="preserve"> PAGEREF _Toc287862207 \h </w:instrText>
+          <w:instrText xml:space="preserve"> PAGEREF _Toc290974649 \h </w:instrText>
         </w:r>
         <w:r>
           <w:rPr>
@@ -842,7 +1022,7 @@
             <w:noProof/>
             <w:webHidden/>
           </w:rPr>
-          <w:t>8</w:t>
+          <w:t>9</w:t>
         </w:r>
         <w:r>
           <w:rPr>
@@ -868,7 +1048,7 @@
           <w:lang w:bidi="ar-SA"/>
         </w:rPr>
       </w:pPr>
-      <w:hyperlink w:anchor="_Toc287862208" w:history="1">
+      <w:hyperlink w:anchor="_Toc290974650" w:history="1">
         <w:r>
           <w:rPr>
             <w:rStyle w:val="Hyperlink"/>
@@ -912,7 +1092,7 @@
             <w:noProof/>
             <w:webHidden/>
           </w:rPr>
-          <w:instrText xml:space="preserve"> PAGEREF _Toc287862208 \h </w:instrText>
+          <w:instrText xml:space="preserve"> PAGEREF _Toc290974650 \h </w:instrText>
         </w:r>
         <w:r>
           <w:rPr>
@@ -932,7 +1112,7 @@
             <w:noProof/>
             <w:webHidden/>
           </w:rPr>
-          <w:t>9</w:t>
+          <w:t>10</w:t>
         </w:r>
         <w:r>
           <w:rPr>
@@ -958,7 +1138,7 @@
           <w:lang w:bidi="ar-SA"/>
         </w:rPr>
       </w:pPr>
-      <w:hyperlink w:anchor="_Toc287862209" w:history="1">
+      <w:hyperlink w:anchor="_Toc290974651" w:history="1">
         <w:r>
           <w:rPr>
             <w:rStyle w:val="Hyperlink"/>
@@ -1002,7 +1182,7 @@
             <w:noProof/>
             <w:webHidden/>
           </w:rPr>
-          <w:instrText xml:space="preserve"> PAGEREF _Toc287862209 \h </w:instrText>
+          <w:instrText xml:space="preserve"> PAGEREF _Toc290974651 \h </w:instrText>
         </w:r>
         <w:r>
           <w:rPr>
@@ -1022,7 +1202,7 @@
             <w:noProof/>
             <w:webHidden/>
           </w:rPr>
-          <w:t>9</w:t>
+          <w:t>10</w:t>
         </w:r>
         <w:r>
           <w:rPr>
@@ -1048,7 +1228,7 @@
           <w:lang w:bidi="ar-SA"/>
         </w:rPr>
       </w:pPr>
-      <w:hyperlink w:anchor="_Toc287862210" w:history="1">
+      <w:hyperlink w:anchor="_Toc290974652" w:history="1">
         <w:r>
           <w:rPr>
             <w:rStyle w:val="Hyperlink"/>
@@ -1092,7 +1272,7 @@
             <w:noProof/>
             <w:webHidden/>
           </w:rPr>
-          <w:instrText xml:space="preserve"> PAGEREF _Toc287862210 \h </w:instrText>
+          <w:instrText xml:space="preserve"> PAGEREF _Toc290974652 \h </w:instrText>
         </w:r>
         <w:r>
           <w:rPr>
@@ -1112,7 +1292,7 @@
             <w:noProof/>
             <w:webHidden/>
           </w:rPr>
-          <w:t>9</w:t>
+          <w:t>10</w:t>
         </w:r>
         <w:r>
           <w:rPr>
@@ -1138,7 +1318,7 @@
           <w:lang w:bidi="ar-SA"/>
         </w:rPr>
       </w:pPr>
-      <w:hyperlink w:anchor="_Toc287862211" w:history="1">
+      <w:hyperlink w:anchor="_Toc290974653" w:history="1">
         <w:r>
           <w:rPr>
             <w:rStyle w:val="Hyperlink"/>
@@ -1182,7 +1362,7 @@
             <w:noProof/>
             <w:webHidden/>
           </w:rPr>
-          <w:instrText xml:space="preserve"> PAGEREF _Toc287862211 \h </w:instrText>
+          <w:instrText xml:space="preserve"> PAGEREF _Toc290974653 \h </w:instrText>
         </w:r>
         <w:r>
           <w:rPr>
@@ -1202,7 +1382,7 @@
             <w:noProof/>
             <w:webHidden/>
           </w:rPr>
-          <w:t>12</w:t>
+          <w:t>13</w:t>
         </w:r>
         <w:r>
           <w:rPr>
@@ -1228,7 +1408,7 @@
           <w:lang w:bidi="ar-SA"/>
         </w:rPr>
       </w:pPr>
-      <w:hyperlink w:anchor="_Toc287862212" w:history="1">
+      <w:hyperlink w:anchor="_Toc290974654" w:history="1">
         <w:r>
           <w:rPr>
             <w:rStyle w:val="Hyperlink"/>
@@ -1272,7 +1452,7 @@
             <w:noProof/>
             <w:webHidden/>
           </w:rPr>
-          <w:instrText xml:space="preserve"> PAGEREF _Toc287862212 \h </w:instrText>
+          <w:instrText xml:space="preserve"> PAGEREF _Toc290974654 \h </w:instrText>
         </w:r>
         <w:r>
           <w:rPr>
@@ -1292,7 +1472,7 @@
             <w:noProof/>
             <w:webHidden/>
           </w:rPr>
-          <w:t>12</w:t>
+          <w:t>13</w:t>
         </w:r>
         <w:r>
           <w:rPr>
@@ -1304,6 +1484,194 @@
       </w:hyperlink>
     </w:p>
     <w:p>
+      <w:pPr>
+        <w:pStyle w:val="TOC3"/>
+        <w:tabs>
+          <w:tab w:val="left" w:pos="1100"/>
+          <w:tab w:val="right" w:leader="dot" w:pos="10790"/>
+        </w:tabs>
+        <w:rPr>
+          <w:rFonts w:asciiTheme="minorHAnsi" w:eastAsiaTheme="minorEastAsia" w:hAnsiTheme="minorHAnsi" w:cstheme="minorBidi"/>
+          <w:noProof/>
+          <w:sz w:val="22"/>
+          <w:szCs w:val="22"/>
+          <w:lang w:bidi="ar-SA"/>
+        </w:rPr>
+      </w:pPr>
+      <w:hyperlink w:anchor="_Toc290974655" w:history="1">
+        <w:r>
+          <w:rPr>
+            <w:rStyle w:val="Hyperlink"/>
+            <w:i/>
+            <w:iCs/>
+            <w:noProof/>
+          </w:rPr>
+          <w:t>5.1.1</w:t>
+        </w:r>
+        <w:r>
+          <w:rPr>
+            <w:rFonts w:asciiTheme="minorHAnsi" w:eastAsiaTheme="minorEastAsia" w:hAnsiTheme="minorHAnsi" w:cstheme="minorBidi"/>
+            <w:noProof/>
+            <w:sz w:val="22"/>
+            <w:szCs w:val="22"/>
+            <w:lang w:bidi="ar-SA"/>
+          </w:rPr>
+          <w:tab/>
+        </w:r>
+        <w:r>
+          <w:rPr>
+            <w:rStyle w:val="Hyperlink"/>
+            <w:i/>
+            <w:iCs/>
+            <w:noProof/>
+          </w:rPr>
+          <w:t>Basic Networking</w:t>
+        </w:r>
+        <w:r>
+          <w:rPr>
+            <w:noProof/>
+            <w:webHidden/>
+          </w:rPr>
+          <w:tab/>
+        </w:r>
+        <w:r>
+          <w:rPr>
+            <w:noProof/>
+            <w:webHidden/>
+          </w:rPr>
+          <w:fldChar w:fldCharType="begin"/>
+        </w:r>
+        <w:r>
+          <w:rPr>
+            <w:noProof/>
+            <w:webHidden/>
+          </w:rPr>
+          <w:instrText xml:space="preserve"> PAGEREF _Toc290974655 \h </w:instrText>
+        </w:r>
+        <w:r>
+          <w:rPr>
+            <w:noProof/>
+            <w:webHidden/>
+          </w:rPr>
+        </w:r>
+        <w:r>
+          <w:rPr>
+            <w:noProof/>
+            <w:webHidden/>
+          </w:rPr>
+          <w:fldChar w:fldCharType="separate"/>
+        </w:r>
+        <w:r>
+          <w:rPr>
+            <w:noProof/>
+            <w:webHidden/>
+          </w:rPr>
+          <w:t>13</w:t>
+        </w:r>
+        <w:r>
+          <w:rPr>
+            <w:noProof/>
+            <w:webHidden/>
+          </w:rPr>
+          <w:fldChar w:fldCharType="end"/>
+        </w:r>
+      </w:hyperlink>
+    </w:p>
+    <w:p>
+      <w:pPr>
+        <w:pStyle w:val="TOC3"/>
+        <w:tabs>
+          <w:tab w:val="left" w:pos="1100"/>
+          <w:tab w:val="right" w:leader="dot" w:pos="10790"/>
+        </w:tabs>
+        <w:rPr>
+          <w:rFonts w:asciiTheme="minorHAnsi" w:eastAsiaTheme="minorEastAsia" w:hAnsiTheme="minorHAnsi" w:cstheme="minorBidi"/>
+          <w:noProof/>
+          <w:sz w:val="22"/>
+          <w:szCs w:val="22"/>
+          <w:lang w:bidi="ar-SA"/>
+        </w:rPr>
+      </w:pPr>
+      <w:hyperlink w:anchor="_Toc290974656" w:history="1">
+        <w:r>
+          <w:rPr>
+            <w:rStyle w:val="Hyperlink"/>
+            <w:i/>
+            <w:iCs/>
+            <w:noProof/>
+          </w:rPr>
+          <w:t>5.1.2</w:t>
+        </w:r>
+        <w:r>
+          <w:rPr>
+            <w:rFonts w:asciiTheme="minorHAnsi" w:eastAsiaTheme="minorEastAsia" w:hAnsiTheme="minorHAnsi" w:cstheme="minorBidi"/>
+            <w:noProof/>
+            <w:sz w:val="22"/>
+            <w:szCs w:val="22"/>
+            <w:lang w:bidi="ar-SA"/>
+          </w:rPr>
+          <w:tab/>
+        </w:r>
+        <w:r>
+          <w:rPr>
+            <w:rStyle w:val="Hyperlink"/>
+            <w:i/>
+            <w:iCs/>
+            <w:noProof/>
+          </w:rPr>
+          <w:t>Advanced Networking</w:t>
+        </w:r>
+        <w:r>
+          <w:rPr>
+            <w:noProof/>
+            <w:webHidden/>
+          </w:rPr>
+          <w:tab/>
+        </w:r>
+        <w:r>
+          <w:rPr>
+            <w:noProof/>
+            <w:webHidden/>
+          </w:rPr>
+          <w:fldChar w:fldCharType="begin"/>
+        </w:r>
+        <w:r>
+          <w:rPr>
+            <w:noProof/>
+            <w:webHidden/>
+          </w:rPr>
+          <w:instrText xml:space="preserve"> PAGEREF _Toc290974656 \h </w:instrText>
+        </w:r>
+        <w:r>
+          <w:rPr>
+            <w:noProof/>
+            <w:webHidden/>
+          </w:rPr>
+        </w:r>
+        <w:r>
+          <w:rPr>
+            <w:noProof/>
+            <w:webHidden/>
+          </w:rPr>
+          <w:fldChar w:fldCharType="separate"/>
+        </w:r>
+        <w:r>
+          <w:rPr>
+            <w:noProof/>
+            <w:webHidden/>
+          </w:rPr>
+          <w:t>14</w:t>
+        </w:r>
+        <w:r>
+          <w:rPr>
+            <w:noProof/>
+            <w:webHidden/>
+          </w:rPr>
+          <w:fldChar w:fldCharType="end"/>
+        </w:r>
+      </w:hyperlink>
+    </w:p>
+    <w:p>
       <w:r>
         <w:fldChar w:fldCharType="end"/>
       </w:r>
@@ -1312,7 +1680,7 @@
       <w:pPr>
         <w:pStyle w:val="Heading1"/>
       </w:pPr>
-      <w:bookmarkStart w:id="0" w:name="_Toc287862202"/>
+      <w:bookmarkStart w:id="0" w:name="_Toc290974642"/>
       <w:r>
         <w:lastRenderedPageBreak/>
         <w:t>Introduction</w:t>
@@ -1470,15 +1838,51 @@
           <w:rPr>
             <w:rStyle w:val="Hyperlink"/>
           </w:rPr>
-          <w:t>http://download.cloud.com/releases/2.2.0/api/TOC_User.html</w:t>
-        </w:r>
+          <w:t>http://</w:t>
+        </w:r>
+        <w:proofErr w:type="spellStart"/>
+        <w:r>
+          <w:rPr>
+            <w:rStyle w:val="Hyperlink"/>
+          </w:rPr>
+          <w:t>download.cloud.com</w:t>
+        </w:r>
+        <w:proofErr w:type="spellEnd"/>
+        <w:r>
+          <w:rPr>
+            <w:rStyle w:val="Hyperlink"/>
+          </w:rPr>
+          <w:t>/releases/2.2.0/</w:t>
+        </w:r>
+        <w:proofErr w:type="spellStart"/>
+        <w:r>
+          <w:rPr>
+            <w:rStyle w:val="Hyperlink"/>
+          </w:rPr>
+          <w:t>api</w:t>
+        </w:r>
+        <w:proofErr w:type="spellEnd"/>
+        <w:r>
+          <w:rPr>
+            <w:rStyle w:val="Hyperlink"/>
+          </w:rPr>
+          <w:t>/</w:t>
+        </w:r>
+        <w:proofErr w:type="spellStart"/>
+        <w:r>
+          <w:rPr>
+            <w:rStyle w:val="Hyperlink"/>
+          </w:rPr>
+          <w:t>TOC_User.html</w:t>
+        </w:r>
+        <w:proofErr w:type="spellEnd"/>
       </w:hyperlink>
     </w:p>
     <w:p>
       <w:pPr>
         <w:pStyle w:val="Heading2"/>
       </w:pPr>
-      <w:bookmarkStart w:id="1" w:name="_Toc287862203"/>
+      <w:bookmarkStart w:id="1" w:name="_Toc290974643"/>
       <w:r>
         <w:t>Getting Started</w:t>
       </w:r>
@@ -1619,7 +2023,7 @@
       <w:pPr>
         <w:pStyle w:val="Heading1"/>
       </w:pPr>
-      <w:bookmarkStart w:id="2" w:name="_Toc287862204"/>
+      <w:bookmarkStart w:id="2" w:name="_Toc290974644"/>
       <w:r>
         <w:lastRenderedPageBreak/>
         <w:t>Making API Requests</w:t>
@@ -2126,9 +2530,9 @@
       <w:pPr>
         <w:pStyle w:val="Heading2"/>
       </w:pPr>
-      <w:bookmarkStart w:id="3" w:name="_Toc287862205"/>
-      <w:bookmarkStart w:id="4" w:name="_Ref290458350"/>
-      <w:bookmarkStart w:id="5" w:name="_Ref290458358"/>
+      <w:bookmarkStart w:id="3" w:name="_Ref290458350"/>
+      <w:bookmarkStart w:id="4" w:name="_Ref290458358"/>
+      <w:bookmarkStart w:id="5" w:name="_Toc290974645"/>
       <w:r>
         <w:t>Signing API Requests</w:t>
       </w:r>
@@ -2691,7 +3095,11 @@
       </w:r>
     </w:p>
     <w:p>
-      <w:r>
+      <w:pPr>
+        <w:keepNext/>
+      </w:pPr>
+      <w:r>
+        <w:lastRenderedPageBreak/>
         <w:t xml:space="preserve">By reconstructing the final URL </w:t>
       </w:r>
       <w:r>
@@ -2721,7 +3129,13 @@
       </w:r>
       <w:proofErr w:type="spellStart"/>
       <w:r>
-        <w:t>String+Signature</w:t>
+        <w:t>String+Signa</w:t>
+      </w:r>
+      <w:r>
+        <w:t>EFASS</w:t>
+      </w:r>
+      <w:r>
+        <w:t>ture</w:t>
       </w:r>
       <w:proofErr w:type="spellEnd"/>
       <w:r>
@@ -2733,7 +3147,6 @@
         <w:pStyle w:val="Code"/>
       </w:pPr>
       <w:r>
-        <w:lastRenderedPageBreak/>
         <w:t>http://localhost:8080/client/api?command=deployVirtualMachine&amp;serviceOfferingId=1&amp;diskOfferingId=1&amp;templateId=2&amp;zoneId=4&amp;apiKey=miVr6X7u6bN_sdahOBpjNejPgEsT35eXq-jB8CG20YI3yaxXcgpyuaIRmFI_EJTVwZ0nUkkJbPmY3y2bciKwFQ&amp;signature</w:t>
       </w:r>
     </w:p>
@@ -2754,15 +3167,15 @@
       <w:pPr>
         <w:pStyle w:val="Heading1"/>
       </w:pPr>
-      <w:bookmarkStart w:id="6" w:name="_Toc287862206"/>
+      <w:bookmarkStart w:id="6" w:name="_Toc290974646"/>
       <w:r>
         <w:lastRenderedPageBreak/>
         <w:t>Response</w:t>
       </w:r>
+      <w:r>
+        <w:t>s</w:t>
+      </w:r>
       <w:bookmarkEnd w:id="6"/>
-      <w:r>
-        <w:t>s</w:t>
-      </w:r>
     </w:p>
     <w:p>
       <w:r>
@@ -2773,6 +3186,7 @@
       <w:pPr>
         <w:pStyle w:val="Heading2"/>
       </w:pPr>
+      <w:bookmarkStart w:id="7" w:name="_Toc290974647"/>
       <w:r>
         <w:t xml:space="preserve">Response Formats: XML and </w:t>
       </w:r>
@@ -2780,6 +3194,7 @@
       <w:r>
         <w:t>JSON</w:t>
       </w:r>
+      <w:bookmarkEnd w:id="7"/>
       <w:proofErr w:type="spellEnd"/>
     </w:p>
     <w:p>
@@ -3210,10 +3625,11 @@
       <w:pPr>
         <w:pStyle w:val="Heading2"/>
       </w:pPr>
-      <w:bookmarkStart w:id="7" w:name="_Toc287862207"/>
+      <w:bookmarkStart w:id="8" w:name="_Toc290974648"/>
       <w:r>
         <w:t>Maximum Result Pages Returned</w:t>
       </w:r>
+      <w:bookmarkEnd w:id="8"/>
     </w:p>
     <w:p>
       <w:r>
@@ -3299,12 +3715,7 @@
         <w:t xml:space="preserve"> the page size limit for an individual</w:t>
       </w:r>
       <w:r>
-        <w:t xml:space="preserve"> API command, override the global setting with</w:t>
-      </w:r>
-      <w:bookmarkStart w:id="8" w:name="_GoBack"/>
-      <w:bookmarkEnd w:id="8"/>
-      <w:r>
-        <w:t xml:space="preserve"> the </w:t>
+        <w:t xml:space="preserve"> API command, override the global setting with the </w:t>
       </w:r>
       <w:r>
         <w:t xml:space="preserve">page </w:t>
@@ -3431,10 +3842,11 @@
       <w:pPr>
         <w:pStyle w:val="Heading2"/>
       </w:pPr>
+      <w:bookmarkStart w:id="9" w:name="_Toc290974649"/>
       <w:r>
         <w:t>Error Handling</w:t>
       </w:r>
-      <w:bookmarkEnd w:id="7"/>
+      <w:bookmarkEnd w:id="9"/>
     </w:p>
     <w:p>
       <w:r>
@@ -3476,6 +3888,30 @@
       <w:r>
         <w:t>an error text describing what possibly can go wrong.</w:t>
       </w:r>
+      <w:r>
+        <w:t xml:space="preserve"> For an example error response, see page </w:t>
+      </w:r>
+      <w:r>
+        <w:fldChar w:fldCharType="begin"/>
+      </w:r>
+      <w:r>
+        <w:instrText xml:space="preserve"> PAGEREF error_response_example \h </w:instrText>
+      </w:r>
+      <w:r>
+        <w:fldChar w:fldCharType="separate"/>
+      </w:r>
+      <w:r>
+        <w:rPr>
+          <w:noProof/>
+        </w:rPr>
+        <w:t>11</w:t>
+      </w:r>
+      <w:r>
+        <w:fldChar w:fldCharType="end"/>
+      </w:r>
+      <w:r>
+        <w:t>.</w:t>
+      </w:r>
     </w:p>
     <w:p>
       <w:r>
@@ -3486,12 +3922,12 @@
       <w:pPr>
         <w:pStyle w:val="Heading1"/>
       </w:pPr>
-      <w:bookmarkStart w:id="9" w:name="_Toc287862208"/>
+      <w:bookmarkStart w:id="10" w:name="_Toc290974650"/>
       <w:r>
         <w:lastRenderedPageBreak/>
         <w:t>Asynchronous Commands</w:t>
       </w:r>
-      <w:bookmarkEnd w:id="9"/>
+      <w:bookmarkEnd w:id="10"/>
     </w:p>
     <w:p>
       <w:pPr>
@@ -3645,11 +4081,11 @@
       <w:pPr>
         <w:pStyle w:val="Heading2"/>
       </w:pPr>
-      <w:bookmarkStart w:id="10" w:name="_Toc287862209"/>
+      <w:bookmarkStart w:id="11" w:name="_Toc290974651"/>
       <w:r>
         <w:t>Job Status</w:t>
       </w:r>
-      <w:bookmarkEnd w:id="10"/>
+      <w:bookmarkEnd w:id="11"/>
     </w:p>
     <w:p>
       <w:pPr>
@@ -3734,21 +4170,19 @@
       <w:pPr>
         <w:pStyle w:val="Heading2"/>
       </w:pPr>
-      <w:bookmarkStart w:id="11" w:name="_Toc287862210"/>
+      <w:bookmarkStart w:id="12" w:name="_Toc290974652"/>
       <w:r>
         <w:t>Example</w:t>
       </w:r>
-      <w:bookmarkEnd w:id="11"/>
+      <w:bookmarkEnd w:id="12"/>
     </w:p>
     <w:p>
       <w:r>
         <w:t>The following shows an example o</w:t>
       </w:r>
       <w:r>
-        <w:t>f using an asynchronous command.</w:t>
-      </w:r>
-    </w:p>
-    <w:p>
+        <w:t xml:space="preserve">f using an asynchronous command. </w:t>
+      </w:r>
       <w:r>
         <w:t>Assume the API command:</w:t>
       </w:r>
@@ -3932,7 +4366,7 @@
     </w:p>
     <w:p>
       <w:r>
-        <w:t xml:space="preserve">Using, the job ID, you can periodically poll for the results by using the </w:t>
+        <w:t xml:space="preserve">Using the job ID, you can periodically poll for the results by using the </w:t>
       </w:r>
       <w:proofErr w:type="spellStart"/>
       <w:r>
@@ -4182,7 +4616,52 @@
         <w:rPr>
           <w:lang w:bidi="ar-SA"/>
         </w:rPr>
+        <w:t>&lt;</w:t>
+      </w:r>
+      <w:proofErr w:type="spellStart"/>
+      <w:proofErr w:type="gramStart"/>
+      <w:r>
+        <w:rPr>
+          <w:lang w:bidi="ar-SA"/>
+        </w:rPr>
+        <w:t>queryasyncjobresult</w:t>
+      </w:r>
+      <w:proofErr w:type="spellEnd"/>
+      <w:proofErr w:type="gramEnd"/>
+      <w:r>
+        <w:rPr>
+          <w:lang w:bidi="ar-SA"/>
+        </w:rPr>
+        <w:t>&gt;</w:t>
+      </w:r>
+    </w:p>
+    <w:p>
+      <w:pPr>
+        <w:rPr>
+          <w:b/>
+        </w:rPr>
+      </w:pPr>
+      <w:bookmarkStart w:id="13" w:name="error_response_example"/>
+      <w:bookmarkEnd w:id="13"/>
+      <w:r>
+        <w:rPr>
+          <w:b/>
+        </w:rPr>
         <w:lastRenderedPageBreak/>
+        <w:t>Job has failed:</w:t>
+      </w:r>
+    </w:p>
+    <w:p>
+      <w:pPr>
+        <w:pStyle w:val="Code"/>
+        <w:rPr>
+          <w:lang w:bidi="ar-SA"/>
+        </w:rPr>
+      </w:pPr>
+      <w:r>
+        <w:rPr>
+          <w:lang w:bidi="ar-SA"/>
+        </w:rPr>
         <w:t>&lt;</w:t>
       </w:r>
       <w:proofErr w:type="spellStart"/>
@@ -4199,8 +4678,378 @@
         <w:rPr>
           <w:lang w:bidi="ar-SA"/>
         </w:rPr>
+        <w:t xml:space="preserve">&gt; </w:t>
+      </w:r>
+    </w:p>
+    <w:p>
+      <w:pPr>
+        <w:pStyle w:val="Code"/>
+        <w:rPr>
+          <w:lang w:bidi="ar-SA"/>
+        </w:rPr>
+      </w:pPr>
+      <w:r>
+        <w:rPr>
+          <w:lang w:bidi="ar-SA"/>
+        </w:rPr>
+        <w:t xml:space="preserve">  &lt;</w:t>
+      </w:r>
+      <w:proofErr w:type="spellStart"/>
+      <w:proofErr w:type="gramStart"/>
+      <w:r>
+        <w:rPr>
+          <w:lang w:bidi="ar-SA"/>
+        </w:rPr>
+        <w:t>jobid</w:t>
+      </w:r>
+      <w:proofErr w:type="spellEnd"/>
+      <w:r>
+        <w:rPr>
+          <w:lang w:bidi="ar-SA"/>
+        </w:rPr>
         <w:t>&gt;</w:t>
       </w:r>
+      <w:proofErr w:type="gramEnd"/>
+      <w:r>
+        <w:rPr>
+          <w:lang w:bidi="ar-SA"/>
+        </w:rPr>
+        <w:t>1&lt;/</w:t>
+      </w:r>
+      <w:proofErr w:type="spellStart"/>
+      <w:r>
+        <w:rPr>
+          <w:lang w:bidi="ar-SA"/>
+        </w:rPr>
+        <w:t>jobid</w:t>
+      </w:r>
+      <w:proofErr w:type="spellEnd"/>
+      <w:r>
+        <w:rPr>
+          <w:lang w:bidi="ar-SA"/>
+        </w:rPr>
+        <w:t xml:space="preserve">&gt; </w:t>
+      </w:r>
+    </w:p>
+    <w:p>
+      <w:pPr>
+        <w:pStyle w:val="Code"/>
+        <w:rPr>
+          <w:lang w:bidi="ar-SA"/>
+        </w:rPr>
+      </w:pPr>
+      <w:r>
+        <w:rPr>
+          <w:lang w:bidi="ar-SA"/>
+        </w:rPr>
+        <w:t xml:space="preserve">  &lt;</w:t>
+      </w:r>
+      <w:proofErr w:type="spellStart"/>
+      <w:proofErr w:type="gramStart"/>
+      <w:r>
+        <w:rPr>
+          <w:lang w:bidi="ar-SA"/>
+        </w:rPr>
+        <w:t>jobstatus</w:t>
+      </w:r>
+      <w:proofErr w:type="spellEnd"/>
+      <w:r>
+        <w:rPr>
+          <w:lang w:bidi="ar-SA"/>
+        </w:rPr>
+        <w:t>&gt;</w:t>
+      </w:r>
+      <w:proofErr w:type="gramEnd"/>
+      <w:r>
+        <w:rPr>
+          <w:lang w:bidi="ar-SA"/>
+        </w:rPr>
+        <w:t>2&lt;/</w:t>
+      </w:r>
+      <w:proofErr w:type="spellStart"/>
+      <w:r>
+        <w:rPr>
+          <w:lang w:bidi="ar-SA"/>
+        </w:rPr>
+        <w:t>jobstatus</w:t>
+      </w:r>
+      <w:proofErr w:type="spellEnd"/>
+      <w:r>
+        <w:rPr>
+          <w:lang w:bidi="ar-SA"/>
+        </w:rPr>
+        <w:t xml:space="preserve">&gt; </w:t>
+      </w:r>
+    </w:p>
+    <w:p>
+      <w:pPr>
+        <w:pStyle w:val="Code"/>
+        <w:rPr>
+          <w:lang w:bidi="ar-SA"/>
+        </w:rPr>
+      </w:pPr>
+      <w:r>
+        <w:rPr>
+          <w:lang w:bidi="ar-SA"/>
+        </w:rPr>
+        <w:t xml:space="preserve">  </w:t>
+      </w:r>
+      <w:r>
+        <w:t>&lt;</w:t>
+      </w:r>
+      <w:proofErr w:type="spellStart"/>
+      <w:proofErr w:type="gramStart"/>
+      <w:r>
+        <w:t>jobprocstatus</w:t>
+      </w:r>
+      <w:proofErr w:type="spellEnd"/>
+      <w:r>
+        <w:t>&gt;</w:t>
+      </w:r>
+      <w:proofErr w:type="gramEnd"/>
+      <w:r>
+        <w:t>0&lt;/</w:t>
+      </w:r>
+      <w:proofErr w:type="spellStart"/>
+      <w:r>
+        <w:t>jobprocstatus</w:t>
+      </w:r>
+      <w:proofErr w:type="spellEnd"/>
+      <w:r>
+        <w:t>&gt;</w:t>
+      </w:r>
+    </w:p>
+    <w:p>
+      <w:pPr>
+        <w:pStyle w:val="Code"/>
+        <w:rPr>
+          <w:lang w:bidi="ar-SA"/>
+        </w:rPr>
+      </w:pPr>
+      <w:r>
+        <w:rPr>
+          <w:lang w:bidi="ar-SA"/>
+        </w:rPr>
+        <w:t xml:space="preserve">  &lt;</w:t>
+      </w:r>
+      <w:proofErr w:type="spellStart"/>
+      <w:proofErr w:type="gramStart"/>
+      <w:r>
+        <w:rPr>
+          <w:lang w:bidi="ar-SA"/>
+        </w:rPr>
+        <w:t>jo</w:t>
+      </w:r>
+      <w:r>
+        <w:rPr>
+          <w:lang w:bidi="ar-SA"/>
+        </w:rPr>
+        <w:t>bresultcode</w:t>
+      </w:r>
+      <w:proofErr w:type="spellEnd"/>
+      <w:r>
+        <w:rPr>
+          <w:lang w:bidi="ar-SA"/>
+        </w:rPr>
+        <w:t>&gt;</w:t>
+      </w:r>
+      <w:proofErr w:type="gramEnd"/>
+      <w:r>
+        <w:rPr>
+          <w:lang w:bidi="ar-SA"/>
+        </w:rPr>
+        <w:t>551&lt;/</w:t>
+      </w:r>
+      <w:proofErr w:type="spellStart"/>
+      <w:r>
+        <w:rPr>
+          <w:lang w:bidi="ar-SA"/>
+        </w:rPr>
+        <w:t>jobresultcode</w:t>
+      </w:r>
+      <w:proofErr w:type="spellEnd"/>
+      <w:r>
+        <w:rPr>
+          <w:lang w:bidi="ar-SA"/>
+        </w:rPr>
+        <w:t>&gt;</w:t>
+      </w:r>
+    </w:p>
+    <w:p>
+      <w:pPr>
+        <w:pStyle w:val="Code"/>
+        <w:rPr>
+          <w:lang w:bidi="ar-SA"/>
+        </w:rPr>
+      </w:pPr>
+      <w:r>
+        <w:rPr>
+          <w:lang w:bidi="ar-SA"/>
+        </w:rPr>
+        <w:t xml:space="preserve">  &lt;</w:t>
+      </w:r>
+      <w:proofErr w:type="spellStart"/>
+      <w:proofErr w:type="gramStart"/>
+      <w:r>
+        <w:rPr>
+          <w:lang w:bidi="ar-SA"/>
+        </w:rPr>
+        <w:t>jobresulttype</w:t>
+      </w:r>
+      <w:proofErr w:type="spellEnd"/>
+      <w:r>
+        <w:rPr>
+          <w:lang w:bidi="ar-SA"/>
+        </w:rPr>
+        <w:t>&gt;</w:t>
+      </w:r>
+      <w:proofErr w:type="gramEnd"/>
+      <w:r>
+        <w:rPr>
+          <w:lang w:bidi="ar-SA"/>
+        </w:rPr>
+        <w:t>text&lt;/</w:t>
+      </w:r>
+      <w:proofErr w:type="spellStart"/>
+      <w:r>
+        <w:rPr>
+          <w:lang w:bidi="ar-SA"/>
+        </w:rPr>
+        <w:t>jobresulttype</w:t>
+      </w:r>
+      <w:proofErr w:type="spellEnd"/>
+      <w:r>
+        <w:rPr>
+          <w:lang w:bidi="ar-SA"/>
+        </w:rPr>
+        <w:t>&gt;</w:t>
+      </w:r>
+    </w:p>
+    <w:p>
+      <w:pPr>
+        <w:pStyle w:val="Code"/>
+        <w:rPr>
+          <w:lang w:bidi="ar-SA"/>
+        </w:rPr>
+      </w:pPr>
+      <w:r>
+        <w:rPr>
+          <w:lang w:bidi="ar-SA"/>
+        </w:rPr>
+        <w:t xml:space="preserve">  &lt;</w:t>
+      </w:r>
+      <w:proofErr w:type="spellStart"/>
+      <w:proofErr w:type="gramStart"/>
+      <w:r>
+        <w:rPr>
+          <w:lang w:bidi="ar-SA"/>
+        </w:rPr>
+        <w:t>jobresult</w:t>
+      </w:r>
+      <w:proofErr w:type="spellEnd"/>
+      <w:proofErr w:type="gramEnd"/>
+      <w:r>
+        <w:rPr>
+          <w:lang w:bidi="ar-SA"/>
+        </w:rPr>
+        <w:t>&gt;</w:t>
+      </w:r>
+    </w:p>
+    <w:p>
+      <w:pPr>
+        <w:pStyle w:val="Code"/>
+        <w:rPr>
+          <w:lang w:bidi="ar-SA"/>
+        </w:rPr>
+      </w:pPr>
+      <w:r>
+        <w:rPr>
+          <w:lang w:bidi="ar-SA"/>
+        </w:rPr>
+        <w:t xml:space="preserve">    </w:t>
+      </w:r>
+      <w:r>
+        <w:rPr>
+          <w:lang w:bidi="ar-SA"/>
+        </w:rPr>
+        <w:t>Unable to deploy virtual mac</w:t>
+      </w:r>
+      <w:r>
+        <w:rPr>
+          <w:lang w:bidi="ar-SA"/>
+        </w:rPr>
+        <w:t xml:space="preserve">hine id = 100 due to not enough </w:t>
+      </w:r>
+      <w:r>
+        <w:rPr>
+          <w:lang w:bidi="ar-SA"/>
+        </w:rPr>
+        <w:t>capacity</w:t>
+      </w:r>
+    </w:p>
+    <w:p>
+      <w:pPr>
+        <w:pStyle w:val="Code"/>
+        <w:rPr>
+          <w:lang w:bidi="ar-SA"/>
+        </w:rPr>
+      </w:pPr>
+      <w:r>
+        <w:rPr>
+          <w:lang w:bidi="ar-SA"/>
+        </w:rPr>
+        <w:t xml:space="preserve">  </w:t>
+      </w:r>
+      <w:r>
+        <w:rPr>
+          <w:lang w:bidi="ar-SA"/>
+        </w:rPr>
+        <w:t>&lt;/</w:t>
+      </w:r>
+      <w:proofErr w:type="spellStart"/>
+      <w:r>
+        <w:rPr>
+          <w:lang w:bidi="ar-SA"/>
+        </w:rPr>
+        <w:t>jobresult</w:t>
+      </w:r>
+      <w:proofErr w:type="spellEnd"/>
+      <w:r>
+        <w:rPr>
+          <w:lang w:bidi="ar-SA"/>
+        </w:rPr>
+        <w:t xml:space="preserve">&gt; </w:t>
+      </w:r>
+    </w:p>
+    <w:p>
+      <w:pPr>
+        <w:pStyle w:val="Code"/>
+        <w:rPr>
+          <w:lang w:bidi="ar-SA"/>
+        </w:rPr>
+      </w:pPr>
+      <w:r>
+        <w:rPr>
+          <w:lang w:bidi="ar-SA"/>
+        </w:rPr>
+        <w:t>&lt;</w:t>
+      </w:r>
+      <w:proofErr w:type="spellStart"/>
+      <w:proofErr w:type="gramStart"/>
+      <w:r>
+        <w:rPr>
+          <w:lang w:bidi="ar-SA"/>
+        </w:rPr>
+        <w:t>queryasyncjobresult</w:t>
+      </w:r>
+      <w:proofErr w:type="spellEnd"/>
+      <w:proofErr w:type="gramEnd"/>
+      <w:r>
+        <w:rPr>
+          <w:lang w:bidi="ar-SA"/>
+        </w:rPr>
+        <w:t>&gt;</w:t>
+      </w:r>
     </w:p>
     <w:p>
       <w:pPr>
@@ -4212,151 +5061,558 @@
         <w:rPr>
           <w:b/>
         </w:rPr>
-        <w:t>Job has failed:</w:t>
+        <w:t>Job has succeeded:</w:t>
       </w:r>
     </w:p>
     <w:p>
       <w:pPr>
         <w:pStyle w:val="Code"/>
-        <w:rPr>
-          <w:lang w:bidi="ar-SA"/>
-        </w:rPr>
-      </w:pPr>
-      <w:r>
-        <w:rPr>
-          <w:lang w:bidi="ar-SA"/>
-        </w:rPr>
+      </w:pPr>
+      <w:r>
         <w:t>&lt;</w:t>
       </w:r>
       <w:proofErr w:type="spellStart"/>
+      <w:r>
+        <w:t>queryasyncjobresultresponse</w:t>
+      </w:r>
+      <w:proofErr w:type="spellEnd"/>
+      <w:r>
+        <w:t xml:space="preserve"> cloud-stack-version="2.2.1.66"&gt;</w:t>
+      </w:r>
+    </w:p>
+    <w:p>
+      <w:pPr>
+        <w:pStyle w:val="Code"/>
+      </w:pPr>
+      <w:r>
+        <w:t xml:space="preserve">  &lt;</w:t>
+      </w:r>
+      <w:proofErr w:type="spellStart"/>
       <w:proofErr w:type="gramStart"/>
       <w:r>
-        <w:rPr>
-          <w:lang w:bidi="ar-SA"/>
-        </w:rPr>
-        <w:t>queryasyncjobresult</w:t>
-      </w:r>
-      <w:proofErr w:type="spellEnd"/>
+        <w:t>jobid</w:t>
+      </w:r>
+      <w:proofErr w:type="spellEnd"/>
+      <w:r>
+        <w:t>&gt;</w:t>
+      </w:r>
       <w:proofErr w:type="gramEnd"/>
       <w:r>
-        <w:rPr>
-          <w:lang w:bidi="ar-SA"/>
-        </w:rPr>
-        <w:t xml:space="preserve">&gt; </w:t>
+        <w:t>1</w:t>
+      </w:r>
+      <w:r>
+        <w:t>&lt;/</w:t>
+      </w:r>
+      <w:proofErr w:type="spellStart"/>
+      <w:r>
+        <w:t>jobid</w:t>
+      </w:r>
+      <w:proofErr w:type="spellEnd"/>
+      <w:r>
+        <w:t>&gt;</w:t>
       </w:r>
     </w:p>
     <w:p>
       <w:pPr>
         <w:pStyle w:val="Code"/>
-        <w:rPr>
-          <w:lang w:bidi="ar-SA"/>
-        </w:rPr>
-      </w:pPr>
-      <w:r>
-        <w:rPr>
-          <w:lang w:bidi="ar-SA"/>
-        </w:rPr>
-        <w:t xml:space="preserve">  &lt;</w:t>
+      </w:pPr>
+      <w:r>
+        <w:t xml:space="preserve">  </w:t>
+      </w:r>
+      <w:r>
+        <w:t>&lt;</w:t>
       </w:r>
       <w:proofErr w:type="spellStart"/>
       <w:proofErr w:type="gramStart"/>
       <w:r>
-        <w:rPr>
-          <w:lang w:bidi="ar-SA"/>
-        </w:rPr>
-        <w:t>jobid</w:t>
-      </w:r>
-      <w:proofErr w:type="spellEnd"/>
-      <w:r>
-        <w:rPr>
-          <w:lang w:bidi="ar-SA"/>
-        </w:rPr>
+        <w:t>jobstatus</w:t>
+      </w:r>
+      <w:proofErr w:type="spellEnd"/>
+      <w:r>
         <w:t>&gt;</w:t>
       </w:r>
       <w:proofErr w:type="gramEnd"/>
       <w:r>
-        <w:rPr>
-          <w:lang w:bidi="ar-SA"/>
-        </w:rPr>
         <w:t>1&lt;/</w:t>
       </w:r>
       <w:proofErr w:type="spellStart"/>
       <w:r>
-        <w:rPr>
-          <w:lang w:bidi="ar-SA"/>
-        </w:rPr>
-        <w:t>jobid</w:t>
-      </w:r>
-      <w:proofErr w:type="spellEnd"/>
-      <w:r>
-        <w:rPr>
-          <w:lang w:bidi="ar-SA"/>
-        </w:rPr>
-        <w:t xml:space="preserve">&gt; </w:t>
+        <w:t>jobstatus</w:t>
+      </w:r>
+      <w:proofErr w:type="spellEnd"/>
+      <w:r>
+        <w:t>&gt;</w:t>
       </w:r>
     </w:p>
     <w:p>
       <w:pPr>
         <w:pStyle w:val="Code"/>
-        <w:rPr>
-          <w:lang w:bidi="ar-SA"/>
-        </w:rPr>
-      </w:pPr>
-      <w:r>
-        <w:rPr>
-          <w:lang w:bidi="ar-SA"/>
-        </w:rPr>
-        <w:t xml:space="preserve">  &lt;</w:t>
+      </w:pPr>
+      <w:r>
+        <w:t xml:space="preserve">  </w:t>
+      </w:r>
+      <w:r>
+        <w:t>&lt;</w:t>
       </w:r>
       <w:proofErr w:type="spellStart"/>
       <w:proofErr w:type="gramStart"/>
       <w:r>
-        <w:rPr>
-          <w:lang w:bidi="ar-SA"/>
-        </w:rPr>
-        <w:t>jobstatus</w:t>
-      </w:r>
-      <w:proofErr w:type="spellEnd"/>
-      <w:r>
-        <w:rPr>
-          <w:lang w:bidi="ar-SA"/>
-        </w:rPr>
+        <w:t>jobprocstatus</w:t>
+      </w:r>
+      <w:proofErr w:type="spellEnd"/>
+      <w:r>
         <w:t>&gt;</w:t>
       </w:r>
       <w:proofErr w:type="gramEnd"/>
       <w:r>
-        <w:rPr>
-          <w:lang w:bidi="ar-SA"/>
-        </w:rPr>
+        <w:t>0&lt;/</w:t>
+      </w:r>
+      <w:proofErr w:type="spellStart"/>
+      <w:r>
+        <w:t>jobprocstatus</w:t>
+      </w:r>
+      <w:proofErr w:type="spellEnd"/>
+      <w:r>
+        <w:t>&gt;</w:t>
+      </w:r>
+    </w:p>
+    <w:p>
+      <w:pPr>
+        <w:pStyle w:val="Code"/>
+      </w:pPr>
+      <w:r>
+        <w:t xml:space="preserve">  </w:t>
+      </w:r>
+      <w:r>
+        <w:t>&lt;</w:t>
+      </w:r>
+      <w:proofErr w:type="spellStart"/>
+      <w:proofErr w:type="gramStart"/>
+      <w:r>
+        <w:t>jobresultcode</w:t>
+      </w:r>
+      <w:proofErr w:type="spellEnd"/>
+      <w:r>
+        <w:t>&gt;</w:t>
+      </w:r>
+      <w:proofErr w:type="gramEnd"/>
+      <w:r>
+        <w:t>0&lt;/</w:t>
+      </w:r>
+      <w:proofErr w:type="spellStart"/>
+      <w:r>
+        <w:t>jobresultcode</w:t>
+      </w:r>
+      <w:proofErr w:type="spellEnd"/>
+      <w:r>
+        <w:t>&gt;</w:t>
+      </w:r>
+    </w:p>
+    <w:p>
+      <w:pPr>
+        <w:pStyle w:val="Code"/>
+      </w:pPr>
+      <w:r>
+        <w:t xml:space="preserve">  </w:t>
+      </w:r>
+      <w:r>
+        <w:t>&lt;</w:t>
+      </w:r>
+      <w:proofErr w:type="spellStart"/>
+      <w:proofErr w:type="gramStart"/>
+      <w:r>
+        <w:t>jobresulttype</w:t>
+      </w:r>
+      <w:proofErr w:type="spellEnd"/>
+      <w:r>
+        <w:t>&gt;</w:t>
+      </w:r>
+      <w:proofErr w:type="gramEnd"/>
+      <w:r>
+        <w:t>object&lt;/</w:t>
+      </w:r>
+      <w:proofErr w:type="spellStart"/>
+      <w:r>
+        <w:t>jobresulttype</w:t>
+      </w:r>
+      <w:proofErr w:type="spellEnd"/>
+      <w:r>
+        <w:t>&gt;</w:t>
+      </w:r>
+    </w:p>
+    <w:p>
+      <w:pPr>
+        <w:pStyle w:val="Code"/>
+      </w:pPr>
+      <w:r>
+        <w:t xml:space="preserve">  </w:t>
+      </w:r>
+      <w:r>
+        <w:t>&lt;</w:t>
+      </w:r>
+      <w:proofErr w:type="spellStart"/>
+      <w:proofErr w:type="gramStart"/>
+      <w:r>
+        <w:t>jobresult</w:t>
+      </w:r>
+      <w:proofErr w:type="spellEnd"/>
+      <w:proofErr w:type="gramEnd"/>
+      <w:r>
+        <w:t>&gt;</w:t>
+      </w:r>
+    </w:p>
+    <w:p>
+      <w:pPr>
+        <w:pStyle w:val="Code"/>
+      </w:pPr>
+      <w:r>
+        <w:t xml:space="preserve">    </w:t>
+      </w:r>
+      <w:r>
+        <w:t>&lt;</w:t>
+      </w:r>
+      <w:proofErr w:type="spellStart"/>
+      <w:proofErr w:type="gramStart"/>
+      <w:r>
+        <w:t>virtualmachine</w:t>
+      </w:r>
+      <w:proofErr w:type="spellEnd"/>
+      <w:proofErr w:type="gramEnd"/>
+      <w:r>
+        <w:t>&gt;</w:t>
+      </w:r>
+    </w:p>
+    <w:p>
+      <w:pPr>
+        <w:pStyle w:val="Code"/>
+      </w:pPr>
+      <w:r>
+        <w:t xml:space="preserve">    </w:t>
+      </w:r>
+      <w:r>
+        <w:t>&lt;</w:t>
+      </w:r>
+      <w:proofErr w:type="gramStart"/>
+      <w:r>
+        <w:t>id&gt;</w:t>
+      </w:r>
+      <w:proofErr w:type="gramEnd"/>
+      <w:r>
+        <w:t>450&lt;/id&gt;</w:t>
+      </w:r>
+    </w:p>
+    <w:p>
+      <w:pPr>
+        <w:pStyle w:val="Code"/>
+      </w:pPr>
+      <w:r>
+        <w:t xml:space="preserve">    </w:t>
+      </w:r>
+      <w:r>
+        <w:t>&lt;</w:t>
+      </w:r>
+      <w:proofErr w:type="gramStart"/>
+      <w:r>
+        <w:t>name&gt;</w:t>
+      </w:r>
+      <w:proofErr w:type="gramEnd"/>
+      <w:r>
+        <w:t>i-2-450-VM&lt;/name&gt;</w:t>
+      </w:r>
+    </w:p>
+    <w:p>
+      <w:pPr>
+        <w:pStyle w:val="Code"/>
+      </w:pPr>
+      <w:r>
+        <w:t xml:space="preserve">    </w:t>
+      </w:r>
+      <w:r>
+        <w:t>&lt;</w:t>
+      </w:r>
+      <w:proofErr w:type="spellStart"/>
+      <w:proofErr w:type="gramStart"/>
+      <w:r>
+        <w:t>displayname</w:t>
+      </w:r>
+      <w:proofErr w:type="spellEnd"/>
+      <w:r>
+        <w:t>&gt;</w:t>
+      </w:r>
+      <w:proofErr w:type="gramEnd"/>
+      <w:r>
+        <w:t>i-2-450-</w:t>
+      </w:r>
+      <w:proofErr w:type="spellStart"/>
+      <w:r>
+        <w:t>VM</w:t>
+      </w:r>
+      <w:proofErr w:type="spellEnd"/>
+      <w:r>
+        <w:t>&lt;/</w:t>
+      </w:r>
+      <w:proofErr w:type="spellStart"/>
+      <w:r>
+        <w:t>displayname</w:t>
+      </w:r>
+      <w:proofErr w:type="spellEnd"/>
+      <w:r>
+        <w:t>&gt;</w:t>
+      </w:r>
+    </w:p>
+    <w:p>
+      <w:pPr>
+        <w:pStyle w:val="Code"/>
+      </w:pPr>
+      <w:r>
+        <w:t xml:space="preserve">    </w:t>
+      </w:r>
+      <w:r>
+        <w:t>&lt;</w:t>
+      </w:r>
+      <w:proofErr w:type="gramStart"/>
+      <w:r>
+        <w:t>account&gt;</w:t>
+      </w:r>
+      <w:proofErr w:type="gramEnd"/>
+      <w:r>
+        <w:t>admin&lt;/account&gt;</w:t>
+      </w:r>
+    </w:p>
+    <w:p>
+      <w:pPr>
+        <w:pStyle w:val="Code"/>
+      </w:pPr>
+      <w:r>
+        <w:t xml:space="preserve">    </w:t>
+      </w:r>
+      <w:r>
+        <w:t>&lt;</w:t>
+      </w:r>
+      <w:proofErr w:type="spellStart"/>
+      <w:proofErr w:type="gramStart"/>
+      <w:r>
+        <w:t>domainid</w:t>
+      </w:r>
+      <w:proofErr w:type="spellEnd"/>
+      <w:r>
+        <w:t>&gt;</w:t>
+      </w:r>
+      <w:proofErr w:type="gramEnd"/>
+      <w:r>
+        <w:t>1&lt;/</w:t>
+      </w:r>
+      <w:proofErr w:type="spellStart"/>
+      <w:r>
+        <w:t>domainid</w:t>
+      </w:r>
+      <w:proofErr w:type="spellEnd"/>
+      <w:r>
+        <w:t>&gt;</w:t>
+      </w:r>
+    </w:p>
+    <w:p>
+      <w:pPr>
+        <w:pStyle w:val="Code"/>
+      </w:pPr>
+      <w:r>
+        <w:t xml:space="preserve">    </w:t>
+      </w:r>
+      <w:r>
+        <w:t>&lt;</w:t>
+      </w:r>
+      <w:proofErr w:type="gramStart"/>
+      <w:r>
+        <w:t>domain&gt;</w:t>
+      </w:r>
+      <w:proofErr w:type="gramEnd"/>
+      <w:r>
+        <w:t>ROOT&lt;/domain&gt;</w:t>
+      </w:r>
+    </w:p>
+    <w:p>
+      <w:pPr>
+        <w:pStyle w:val="Code"/>
+      </w:pPr>
+      <w:r>
+        <w:t xml:space="preserve">    </w:t>
+      </w:r>
+      <w:r>
+        <w:t>&lt;</w:t>
+      </w:r>
+      <w:proofErr w:type="gramStart"/>
+      <w:r>
+        <w:t>created&gt;</w:t>
+      </w:r>
+      <w:proofErr w:type="gramEnd"/>
+      <w:r>
+        <w:t>2011-03-10T18:20:25-0800&lt;/created&gt;</w:t>
+      </w:r>
+    </w:p>
+    <w:p>
+      <w:pPr>
+        <w:pStyle w:val="Code"/>
+      </w:pPr>
+      <w:r>
+        <w:t xml:space="preserve">    </w:t>
+      </w:r>
+      <w:r>
+        <w:t>&lt;</w:t>
+      </w:r>
+      <w:proofErr w:type="gramStart"/>
+      <w:r>
+        <w:t>state&gt;</w:t>
+      </w:r>
+      <w:proofErr w:type="gramEnd"/>
+      <w:r>
+        <w:t>Running&lt;/state&gt;</w:t>
+      </w:r>
+    </w:p>
+    <w:p>
+      <w:pPr>
+        <w:pStyle w:val="Code"/>
+      </w:pPr>
+      <w:r>
+        <w:t xml:space="preserve">    </w:t>
+      </w:r>
+      <w:r>
+        <w:t>&lt;</w:t>
+      </w:r>
+      <w:proofErr w:type="spellStart"/>
+      <w:proofErr w:type="gramStart"/>
+      <w:r>
+        <w:t>haenable</w:t>
+      </w:r>
+      <w:proofErr w:type="spellEnd"/>
+      <w:r>
+        <w:t>&gt;</w:t>
+      </w:r>
+      <w:proofErr w:type="gramEnd"/>
+      <w:r>
+        <w:t>false&lt;/</w:t>
+      </w:r>
+      <w:proofErr w:type="spellStart"/>
+      <w:r>
+        <w:t>haenable</w:t>
+      </w:r>
+      <w:proofErr w:type="spellEnd"/>
+      <w:r>
+        <w:t>&gt;</w:t>
+      </w:r>
+    </w:p>
+    <w:p>
+      <w:pPr>
+        <w:pStyle w:val="Code"/>
+      </w:pPr>
+      <w:r>
+        <w:t xml:space="preserve">    </w:t>
+      </w:r>
+      <w:r>
+        <w:t>&lt;</w:t>
+      </w:r>
+      <w:proofErr w:type="spellStart"/>
+      <w:proofErr w:type="gramStart"/>
+      <w:r>
+        <w:t>zoneid</w:t>
+      </w:r>
+      <w:proofErr w:type="spellEnd"/>
+      <w:r>
+        <w:t>&gt;</w:t>
+      </w:r>
+      <w:proofErr w:type="gramEnd"/>
+      <w:r>
+        <w:t>1&lt;/</w:t>
+      </w:r>
+      <w:proofErr w:type="spellStart"/>
+      <w:r>
+        <w:t>zoneid</w:t>
+      </w:r>
+      <w:proofErr w:type="spellEnd"/>
+      <w:r>
+        <w:t>&gt;</w:t>
+      </w:r>
+    </w:p>
+    <w:p>
+      <w:pPr>
+        <w:pStyle w:val="Code"/>
+      </w:pPr>
+      <w:r>
+        <w:t xml:space="preserve">    </w:t>
+      </w:r>
+      <w:r>
+        <w:t>&lt;</w:t>
+      </w:r>
+      <w:proofErr w:type="spellStart"/>
+      <w:proofErr w:type="gramStart"/>
+      <w:r>
+        <w:t>zonename</w:t>
+      </w:r>
+      <w:proofErr w:type="spellEnd"/>
+      <w:r>
+        <w:t>&gt;</w:t>
+      </w:r>
+      <w:proofErr w:type="gramEnd"/>
+      <w:r>
+        <w:t>San Jose 1&lt;/</w:t>
+      </w:r>
+      <w:proofErr w:type="spellStart"/>
+      <w:r>
+        <w:t>zonename</w:t>
+      </w:r>
+      <w:proofErr w:type="spellEnd"/>
+      <w:r>
+        <w:t>&gt;</w:t>
+      </w:r>
+    </w:p>
+    <w:p>
+      <w:pPr>
+        <w:pStyle w:val="Code"/>
+      </w:pPr>
+      <w:r>
+        <w:t xml:space="preserve">    </w:t>
+      </w:r>
+      <w:r>
+        <w:t>&lt;</w:t>
+      </w:r>
+      <w:proofErr w:type="spellStart"/>
+      <w:proofErr w:type="gramStart"/>
+      <w:r>
+        <w:t>hostid</w:t>
+      </w:r>
+      <w:proofErr w:type="spellEnd"/>
+      <w:r>
+        <w:t>&gt;</w:t>
+      </w:r>
+      <w:proofErr w:type="gramEnd"/>
+      <w:r>
         <w:t>2&lt;/</w:t>
       </w:r>
       <w:proofErr w:type="spellStart"/>
       <w:r>
-        <w:rPr>
-          <w:lang w:bidi="ar-SA"/>
-        </w:rPr>
-        <w:t>jobstatus</w:t>
-      </w:r>
-      <w:proofErr w:type="spellEnd"/>
-      <w:r>
-        <w:rPr>
-          <w:lang w:bidi="ar-SA"/>
-        </w:rPr>
-        <w:t xml:space="preserve">&gt; </w:t>
+        <w:t>hostid</w:t>
+      </w:r>
+      <w:proofErr w:type="spellEnd"/>
+      <w:r>
+        <w:t>&gt;</w:t>
       </w:r>
     </w:p>
     <w:p>
       <w:pPr>
         <w:pStyle w:val="Code"/>
-        <w:rPr>
-          <w:lang w:bidi="ar-SA"/>
-        </w:rPr>
-      </w:pPr>
-      <w:r>
-        <w:rPr>
-          <w:lang w:bidi="ar-SA"/>
-        </w:rPr>
-        <w:t xml:space="preserve">  </w:t>
+      </w:pPr>
+      <w:r>
+        <w:t xml:space="preserve">    </w:t>
+      </w:r>
+      <w:r>
+        <w:t>&lt;hostname&gt;905-13.sjc.lab.vmops.com&lt;/hostname&gt;</w:t>
+      </w:r>
+    </w:p>
+    <w:p>
+      <w:pPr>
+        <w:pStyle w:val="Code"/>
+      </w:pPr>
+      <w:r>
+        <w:t xml:space="preserve">    </w:t>
       </w:r>
       <w:r>
         <w:t>&lt;</w:t>
@@ -4364,7 +5620,7 @@
       <w:proofErr w:type="spellStart"/>
       <w:proofErr w:type="gramStart"/>
       <w:r>
-        <w:t>jobprocstatus</w:t>
+        <w:t>templateid</w:t>
       </w:r>
       <w:proofErr w:type="spellEnd"/>
       <w:r>
@@ -4372,11 +5628,347 @@
       </w:r>
       <w:proofErr w:type="gramEnd"/>
       <w:r>
+        <w:t>1</w:t>
+      </w:r>
+      <w:r>
+        <w:t>&lt;/</w:t>
+      </w:r>
+      <w:proofErr w:type="spellStart"/>
+      <w:r>
+        <w:t>templateid</w:t>
+      </w:r>
+      <w:proofErr w:type="spellEnd"/>
+      <w:r>
+        <w:t>&gt;</w:t>
+      </w:r>
+    </w:p>
+    <w:p>
+      <w:pPr>
+        <w:pStyle w:val="Code"/>
+      </w:pPr>
+      <w:r>
+        <w:t xml:space="preserve">    </w:t>
+      </w:r>
+      <w:r>
+        <w:t>&lt;</w:t>
+      </w:r>
+      <w:proofErr w:type="spellStart"/>
+      <w:proofErr w:type="gramStart"/>
+      <w:r>
+        <w:t>templatename</w:t>
+      </w:r>
+      <w:proofErr w:type="spellEnd"/>
+      <w:r>
+        <w:t>&gt;</w:t>
+      </w:r>
+      <w:proofErr w:type="spellStart"/>
+      <w:proofErr w:type="gramEnd"/>
+      <w:r>
+        <w:t>CentOS</w:t>
+      </w:r>
+      <w:proofErr w:type="spellEnd"/>
+      <w:r>
+        <w:t xml:space="preserve"> 5.3 </w:t>
+      </w:r>
+      <w:proofErr w:type="spellStart"/>
+      <w:r>
+        <w:t>64bit</w:t>
+      </w:r>
+      <w:proofErr w:type="spellEnd"/>
+      <w:r>
+        <w:t xml:space="preserve"> LAMP&lt;/</w:t>
+      </w:r>
+      <w:proofErr w:type="spellStart"/>
+      <w:r>
+        <w:t>templatename</w:t>
+      </w:r>
+      <w:proofErr w:type="spellEnd"/>
+      <w:r>
+        <w:t>&gt;</w:t>
+      </w:r>
+    </w:p>
+    <w:p>
+      <w:pPr>
+        <w:pStyle w:val="Code"/>
+      </w:pPr>
+      <w:r>
+        <w:t xml:space="preserve">    </w:t>
+      </w:r>
+      <w:r>
+        <w:t>&lt;</w:t>
+      </w:r>
+      <w:proofErr w:type="spellStart"/>
+      <w:proofErr w:type="gramStart"/>
+      <w:r>
+        <w:t>templatedisplaytext</w:t>
+      </w:r>
+      <w:proofErr w:type="spellEnd"/>
+      <w:r>
+        <w:t>&gt;</w:t>
+      </w:r>
+      <w:proofErr w:type="spellStart"/>
+      <w:proofErr w:type="gramEnd"/>
+      <w:r>
+        <w:t>CentOS</w:t>
+      </w:r>
+      <w:proofErr w:type="spellEnd"/>
+      <w:r>
+        <w:t xml:space="preserve"> 5.3 </w:t>
+      </w:r>
+      <w:proofErr w:type="spellStart"/>
+      <w:r>
+        <w:t>64bit</w:t>
+      </w:r>
+      <w:proofErr w:type="spellEnd"/>
+      <w:r>
+        <w:t xml:space="preserve"> LAMP&lt;/</w:t>
+      </w:r>
+      <w:proofErr w:type="spellStart"/>
+      <w:r>
+        <w:t>templatedisplaytext</w:t>
+      </w:r>
+      <w:proofErr w:type="spellEnd"/>
+      <w:r>
+        <w:t>&gt;</w:t>
+      </w:r>
+    </w:p>
+    <w:p>
+      <w:pPr>
+        <w:pStyle w:val="Code"/>
+      </w:pPr>
+      <w:r>
+        <w:t xml:space="preserve">    </w:t>
+      </w:r>
+      <w:r>
+        <w:t>&lt;</w:t>
+      </w:r>
+      <w:proofErr w:type="spellStart"/>
+      <w:proofErr w:type="gramStart"/>
+      <w:r>
+        <w:t>passwordenabled</w:t>
+      </w:r>
+      <w:proofErr w:type="spellEnd"/>
+      <w:r>
+        <w:t>&gt;</w:t>
+      </w:r>
+      <w:proofErr w:type="gramEnd"/>
+      <w:r>
+        <w:t>false&lt;/</w:t>
+      </w:r>
+      <w:proofErr w:type="spellStart"/>
+      <w:r>
+        <w:t>passwordenabled</w:t>
+      </w:r>
+      <w:proofErr w:type="spellEnd"/>
+      <w:r>
+        <w:t>&gt;</w:t>
+      </w:r>
+    </w:p>
+    <w:p>
+      <w:pPr>
+        <w:pStyle w:val="Code"/>
+      </w:pPr>
+      <w:r>
+        <w:t xml:space="preserve">    </w:t>
+      </w:r>
+      <w:r>
+        <w:t>&lt;</w:t>
+      </w:r>
+      <w:proofErr w:type="spellStart"/>
+      <w:proofErr w:type="gramStart"/>
+      <w:r>
+        <w:t>serviceofferingid</w:t>
+      </w:r>
+      <w:proofErr w:type="spellEnd"/>
+      <w:r>
+        <w:t>&gt;</w:t>
+      </w:r>
+      <w:proofErr w:type="gramEnd"/>
+      <w:r>
+        <w:t>1&lt;/</w:t>
+      </w:r>
+      <w:proofErr w:type="spellStart"/>
+      <w:r>
+        <w:t>serviceofferingid</w:t>
+      </w:r>
+      <w:proofErr w:type="spellEnd"/>
+      <w:r>
+        <w:t>&gt;</w:t>
+      </w:r>
+    </w:p>
+    <w:p>
+      <w:pPr>
+        <w:pStyle w:val="Code"/>
+      </w:pPr>
+      <w:r>
+        <w:t xml:space="preserve">    </w:t>
+      </w:r>
+      <w:r>
+        <w:t>&lt;</w:t>
+      </w:r>
+      <w:proofErr w:type="spellStart"/>
+      <w:proofErr w:type="gramStart"/>
+      <w:r>
+        <w:t>serviceofferingname</w:t>
+      </w:r>
+      <w:proofErr w:type="spellEnd"/>
+      <w:r>
+        <w:t>&gt;</w:t>
+      </w:r>
+      <w:proofErr w:type="gramEnd"/>
+      <w:r>
+        <w:t>Small Instance&lt;/</w:t>
+      </w:r>
+      <w:proofErr w:type="spellStart"/>
+      <w:r>
+        <w:t>serviceofferingname</w:t>
+      </w:r>
+      <w:proofErr w:type="spellEnd"/>
+      <w:r>
+        <w:t>&gt;</w:t>
+      </w:r>
+    </w:p>
+    <w:p>
+      <w:pPr>
+        <w:pStyle w:val="Code"/>
+      </w:pPr>
+      <w:r>
+        <w:t xml:space="preserve">    </w:t>
+      </w:r>
+      <w:r>
+        <w:t>&lt;</w:t>
+      </w:r>
+      <w:proofErr w:type="spellStart"/>
+      <w:proofErr w:type="gramStart"/>
+      <w:r>
+        <w:t>cpunumber</w:t>
+      </w:r>
+      <w:proofErr w:type="spellEnd"/>
+      <w:r>
+        <w:t>&gt;</w:t>
+      </w:r>
+      <w:proofErr w:type="gramEnd"/>
+      <w:r>
+        <w:t>1&lt;/</w:t>
+      </w:r>
+      <w:proofErr w:type="spellStart"/>
+      <w:r>
+        <w:t>cpunumber</w:t>
+      </w:r>
+      <w:proofErr w:type="spellEnd"/>
+      <w:r>
+        <w:t>&gt;</w:t>
+      </w:r>
+    </w:p>
+    <w:p>
+      <w:pPr>
+        <w:pStyle w:val="Code"/>
+      </w:pPr>
+      <w:r>
+        <w:t xml:space="preserve">    </w:t>
+      </w:r>
+      <w:r>
+        <w:t>&lt;</w:t>
+      </w:r>
+      <w:proofErr w:type="spellStart"/>
+      <w:proofErr w:type="gramStart"/>
+      <w:r>
+        <w:t>cpuspeed</w:t>
+      </w:r>
+      <w:proofErr w:type="spellEnd"/>
+      <w:r>
+        <w:t>&gt;</w:t>
+      </w:r>
+      <w:proofErr w:type="gramEnd"/>
+      <w:r>
+        <w:t>500&lt;/</w:t>
+      </w:r>
+      <w:proofErr w:type="spellStart"/>
+      <w:r>
+        <w:t>cpuspeed</w:t>
+      </w:r>
+      <w:proofErr w:type="spellEnd"/>
+      <w:r>
+        <w:t>&gt;</w:t>
+      </w:r>
+    </w:p>
+    <w:p>
+      <w:pPr>
+        <w:pStyle w:val="Code"/>
+      </w:pPr>
+      <w:r>
+        <w:t xml:space="preserve">    </w:t>
+      </w:r>
+      <w:r>
+        <w:t>&lt;</w:t>
+      </w:r>
+      <w:proofErr w:type="gramStart"/>
+      <w:r>
+        <w:t>memory&gt;</w:t>
+      </w:r>
+      <w:proofErr w:type="gramEnd"/>
+      <w:r>
+        <w:t>512&lt;/memory&gt;</w:t>
+      </w:r>
+    </w:p>
+    <w:p>
+      <w:pPr>
+        <w:pStyle w:val="Code"/>
+      </w:pPr>
+      <w:r>
+        <w:t xml:space="preserve">    </w:t>
+      </w:r>
+      <w:r>
+        <w:t>&lt;</w:t>
+      </w:r>
+      <w:proofErr w:type="spellStart"/>
+      <w:proofErr w:type="gramStart"/>
+      <w:r>
+        <w:t>guestosid</w:t>
+      </w:r>
+      <w:proofErr w:type="spellEnd"/>
+      <w:r>
+        <w:t>&gt;</w:t>
+      </w:r>
+      <w:proofErr w:type="gramEnd"/>
+      <w:r>
+        <w:t>12&lt;/</w:t>
+      </w:r>
+      <w:proofErr w:type="spellStart"/>
+      <w:r>
+        <w:t>guestosid</w:t>
+      </w:r>
+      <w:proofErr w:type="spellEnd"/>
+      <w:r>
+        <w:t>&gt;</w:t>
+      </w:r>
+    </w:p>
+    <w:p>
+      <w:pPr>
+        <w:pStyle w:val="Code"/>
+      </w:pPr>
+      <w:r>
+        <w:t xml:space="preserve">    </w:t>
+      </w:r>
+      <w:r>
+        <w:t>&lt;</w:t>
+      </w:r>
+      <w:proofErr w:type="spellStart"/>
+      <w:proofErr w:type="gramStart"/>
+      <w:r>
+        <w:t>rootdeviceid</w:t>
+      </w:r>
+      <w:proofErr w:type="spellEnd"/>
+      <w:r>
+        <w:t>&gt;</w:t>
+      </w:r>
+      <w:proofErr w:type="gramEnd"/>
+      <w:r>
         <w:t>0&lt;/</w:t>
       </w:r>
       <w:proofErr w:type="spellStart"/>
       <w:r>
-        <w:t>jobprocstatus</w:t>
+        <w:t>rootdeviceid</w:t>
       </w:r>
       <w:proofErr w:type="spellEnd"/>
       <w:r>
@@ -4386,1213 +5978,108 @@
     <w:p>
       <w:pPr>
         <w:pStyle w:val="Code"/>
-        <w:rPr>
-          <w:lang w:bidi="ar-SA"/>
-        </w:rPr>
-      </w:pPr>
-      <w:r>
-        <w:rPr>
-          <w:lang w:bidi="ar-SA"/>
-        </w:rPr>
-        <w:t xml:space="preserve">  &lt;</w:t>
+      </w:pPr>
+      <w:r>
+        <w:t xml:space="preserve">    </w:t>
+      </w:r>
+      <w:r>
+        <w:t>&lt;</w:t>
       </w:r>
       <w:proofErr w:type="spellStart"/>
       <w:proofErr w:type="gramStart"/>
       <w:r>
-        <w:rPr>
-          <w:lang w:bidi="ar-SA"/>
-        </w:rPr>
-        <w:t>jo</w:t>
-      </w:r>
-      <w:r>
-        <w:rPr>
-          <w:lang w:bidi="ar-SA"/>
-        </w:rPr>
-        <w:t>bresultcode</w:t>
-      </w:r>
-      <w:proofErr w:type="spellEnd"/>
-      <w:r>
-        <w:rPr>
-          <w:lang w:bidi="ar-SA"/>
-        </w:rPr>
+        <w:t>rootdevicetype</w:t>
+      </w:r>
+      <w:proofErr w:type="spellEnd"/>
+      <w:r>
         <w:t>&gt;</w:t>
       </w:r>
+      <w:proofErr w:type="spellStart"/>
       <w:proofErr w:type="gramEnd"/>
       <w:r>
-        <w:rPr>
-          <w:lang w:bidi="ar-SA"/>
-        </w:rPr>
-        <w:t>551&lt;/</w:t>
-      </w:r>
-      <w:proofErr w:type="spellStart"/>
-      <w:r>
-        <w:rPr>
-          <w:lang w:bidi="ar-SA"/>
-        </w:rPr>
-        <w:t>jobresultcode</w:t>
-      </w:r>
-      <w:proofErr w:type="spellEnd"/>
-      <w:r>
-        <w:rPr>
-          <w:lang w:bidi="ar-SA"/>
-        </w:rPr>
+        <w:t>NetworkFilesystem</w:t>
+      </w:r>
+      <w:proofErr w:type="spellEnd"/>
+      <w:r>
+        <w:t>&lt;/</w:t>
+      </w:r>
+      <w:proofErr w:type="spellStart"/>
+      <w:r>
+        <w:t>rootdevicetype</w:t>
+      </w:r>
+      <w:proofErr w:type="spellEnd"/>
+      <w:r>
         <w:t>&gt;</w:t>
       </w:r>
     </w:p>
     <w:p>
       <w:pPr>
         <w:pStyle w:val="Code"/>
-        <w:rPr>
-          <w:lang w:bidi="ar-SA"/>
-        </w:rPr>
-      </w:pPr>
-      <w:r>
-        <w:rPr>
-          <w:lang w:bidi="ar-SA"/>
-        </w:rPr>
-        <w:t xml:space="preserve">  &lt;</w:t>
+      </w:pPr>
+      <w:r>
+        <w:t xml:space="preserve">    </w:t>
+      </w:r>
+      <w:r>
+        <w:t>&lt;</w:t>
       </w:r>
       <w:proofErr w:type="spellStart"/>
       <w:proofErr w:type="gramStart"/>
       <w:r>
-        <w:rPr>
-          <w:lang w:bidi="ar-SA"/>
-        </w:rPr>
-        <w:t>jobresulttype</w:t>
-      </w:r>
-      <w:proofErr w:type="spellEnd"/>
-      <w:r>
-        <w:rPr>
-          <w:lang w:bidi="ar-SA"/>
-        </w:rPr>
+        <w:t>nic</w:t>
+      </w:r>
+      <w:proofErr w:type="spellEnd"/>
+      <w:proofErr w:type="gramEnd"/>
+      <w:r>
         <w:t>&gt;</w:t>
       </w:r>
+    </w:p>
+    <w:p>
+      <w:pPr>
+        <w:pStyle w:val="Code"/>
+      </w:pPr>
+      <w:r>
+        <w:t xml:space="preserve">      </w:t>
+      </w:r>
+      <w:r>
+        <w:t>&lt;</w:t>
+      </w:r>
+      <w:proofErr w:type="gramStart"/>
+      <w:r>
+        <w:t>id&gt;</w:t>
+      </w:r>
       <w:proofErr w:type="gramEnd"/>
       <w:r>
-        <w:rPr>
-          <w:lang w:bidi="ar-SA"/>
-        </w:rPr>
-        <w:t>text&lt;/</w:t>
-      </w:r>
-      <w:proofErr w:type="spellStart"/>
-      <w:r>
-        <w:rPr>
-          <w:lang w:bidi="ar-SA"/>
-        </w:rPr>
-        <w:t>jobresulttype</w:t>
-      </w:r>
-      <w:proofErr w:type="spellEnd"/>
-      <w:r>
-        <w:rPr>
-          <w:lang w:bidi="ar-SA"/>
-        </w:rPr>
+        <w:t>561&lt;/id&gt;</w:t>
+      </w:r>
+    </w:p>
+    <w:p>
+      <w:pPr>
+        <w:pStyle w:val="Code"/>
+      </w:pPr>
+      <w:r>
+        <w:t xml:space="preserve">      </w:t>
+      </w:r>
+      <w:r>
+        <w:t>&lt;</w:t>
+      </w:r>
+      <w:proofErr w:type="spellStart"/>
+      <w:proofErr w:type="gramStart"/>
+      <w:r>
+        <w:t>networkid</w:t>
+      </w:r>
+      <w:proofErr w:type="spellEnd"/>
+      <w:r>
         <w:t>&gt;</w:t>
       </w:r>
-    </w:p>
-    <w:p>
-      <w:pPr>
-        <w:pStyle w:val="Code"/>
-        <w:rPr>
-          <w:lang w:bidi="ar-SA"/>
-        </w:rPr>
-      </w:pPr>
-      <w:r>
-        <w:rPr>
-          <w:lang w:bidi="ar-SA"/>
-        </w:rPr>
-        <w:t xml:space="preserve">  &lt;</w:t>
-      </w:r>
-      <w:proofErr w:type="spellStart"/>
-      <w:proofErr w:type="gramStart"/>
-      <w:r>
-        <w:rPr>
-          <w:lang w:bidi="ar-SA"/>
-        </w:rPr>
-        <w:t>jobresult</w:t>
-      </w:r>
-      <w:proofErr w:type="spellEnd"/>
       <w:proofErr w:type="gramEnd"/>
       <w:r>
-        <w:rPr>
-          <w:lang w:bidi="ar-SA"/>
-        </w:rPr>
-        <w:t>&gt;</w:t>
-      </w:r>
-    </w:p>
-    <w:p>
-      <w:pPr>
-        <w:pStyle w:val="Code"/>
-        <w:rPr>
-          <w:lang w:bidi="ar-SA"/>
-        </w:rPr>
-      </w:pPr>
-      <w:r>
-        <w:rPr>
-          <w:lang w:bidi="ar-SA"/>
-        </w:rPr>
-        <w:t xml:space="preserve">    </w:t>
-      </w:r>
-      <w:r>
-        <w:rPr>
-          <w:lang w:bidi="ar-SA"/>
-        </w:rPr>
-        <w:t>Unable to deploy virtual mac</w:t>
-      </w:r>
-      <w:r>
-        <w:rPr>
-          <w:lang w:bidi="ar-SA"/>
-        </w:rPr>
-        <w:t xml:space="preserve">hine id = 100 due to not enough </w:t>
-      </w:r>
-      <w:r>
-        <w:rPr>
-          <w:lang w:bidi="ar-SA"/>
-        </w:rPr>
-        <w:t>capacity</w:t>
-      </w:r>
-    </w:p>
-    <w:p>
-      <w:pPr>
-        <w:pStyle w:val="Code"/>
-        <w:rPr>
-          <w:lang w:bidi="ar-SA"/>
-        </w:rPr>
-      </w:pPr>
-      <w:r>
-        <w:rPr>
-          <w:lang w:bidi="ar-SA"/>
-        </w:rPr>
-        <w:t xml:space="preserve">  </w:t>
-      </w:r>
-      <w:r>
-        <w:rPr>
-          <w:lang w:bidi="ar-SA"/>
-        </w:rPr>
-        <w:t>&lt;/</w:t>
-      </w:r>
-      <w:proofErr w:type="spellStart"/>
-      <w:r>
-        <w:rPr>
-          <w:lang w:bidi="ar-SA"/>
-        </w:rPr>
-        <w:t>jobresult</w:t>
-      </w:r>
-      <w:proofErr w:type="spellEnd"/>
-      <w:r>
-        <w:rPr>
-          <w:lang w:bidi="ar-SA"/>
-        </w:rPr>
-        <w:t xml:space="preserve">&gt; </w:t>
-      </w:r>
-    </w:p>
-    <w:p>
-      <w:pPr>
-        <w:pStyle w:val="Code"/>
-        <w:rPr>
-          <w:lang w:bidi="ar-SA"/>
-        </w:rPr>
-      </w:pPr>
-      <w:r>
-        <w:rPr>
-          <w:lang w:bidi="ar-SA"/>
-        </w:rPr>
-        <w:t>&lt;</w:t>
-      </w:r>
-      <w:proofErr w:type="spellStart"/>
-      <w:proofErr w:type="gramStart"/>
-      <w:r>
-        <w:rPr>
-          <w:lang w:bidi="ar-SA"/>
-        </w:rPr>
-        <w:t>queryasyncjobresult</w:t>
-      </w:r>
-      <w:proofErr w:type="spellEnd"/>
-      <w:proofErr w:type="gramEnd"/>
-      <w:r>
-        <w:rPr>
-          <w:lang w:bidi="ar-SA"/>
-        </w:rPr>
-        <w:t>&gt;</w:t>
-      </w:r>
-    </w:p>
-    <w:p>
-      <w:pPr>
-        <w:rPr>
-          <w:b/>
-        </w:rPr>
-      </w:pPr>
-      <w:r>
-        <w:rPr>
-          <w:b/>
-        </w:rPr>
-        <w:t>Job has succeeded:</w:t>
-      </w:r>
-    </w:p>
-    <w:p>
-      <w:pPr>
-        <w:pStyle w:val="Code"/>
-      </w:pPr>
-      <w:r>
-        <w:t>&lt;</w:t>
-      </w:r>
-      <w:proofErr w:type="spellStart"/>
-      <w:r>
-        <w:t>queryasyncjobresultresponse</w:t>
-      </w:r>
-      <w:proofErr w:type="spellEnd"/>
-      <w:r>
-        <w:t xml:space="preserve"> cloud-stack-version="2.2.1.66"&gt;</w:t>
-      </w:r>
-    </w:p>
-    <w:p>
-      <w:pPr>
-        <w:pStyle w:val="Code"/>
-      </w:pPr>
-      <w:r>
-        <w:t xml:space="preserve">  &lt;</w:t>
-      </w:r>
-      <w:proofErr w:type="spellStart"/>
-      <w:proofErr w:type="gramStart"/>
-      <w:r>
-        <w:t>jobid</w:t>
-      </w:r>
-      <w:proofErr w:type="spellEnd"/>
-      <w:r>
-        <w:t>&gt;</w:t>
-      </w:r>
-      <w:proofErr w:type="gramEnd"/>
-      <w:r>
-        <w:t>1</w:t>
-      </w:r>
-      <w:r>
-        <w:t>&lt;/</w:t>
-      </w:r>
-      <w:proofErr w:type="spellStart"/>
-      <w:r>
-        <w:t>jobid</w:t>
-      </w:r>
-      <w:proofErr w:type="spellEnd"/>
-      <w:r>
-        <w:t>&gt;</w:t>
-      </w:r>
-    </w:p>
-    <w:p>
-      <w:pPr>
-        <w:pStyle w:val="Code"/>
-      </w:pPr>
-      <w:r>
-        <w:t xml:space="preserve">  </w:t>
-      </w:r>
-      <w:r>
-        <w:t>&lt;</w:t>
-      </w:r>
-      <w:proofErr w:type="spellStart"/>
-      <w:proofErr w:type="gramStart"/>
-      <w:r>
-        <w:t>jobstatus</w:t>
-      </w:r>
-      <w:proofErr w:type="spellEnd"/>
-      <w:r>
-        <w:t>&gt;</w:t>
-      </w:r>
-      <w:proofErr w:type="gramEnd"/>
-      <w:r>
-        <w:t>1&lt;/</w:t>
-      </w:r>
-      <w:proofErr w:type="spellStart"/>
-      <w:r>
-        <w:t>jobstatus</w:t>
-      </w:r>
-      <w:proofErr w:type="spellEnd"/>
-      <w:r>
-        <w:t>&gt;</w:t>
-      </w:r>
-    </w:p>
-    <w:p>
-      <w:pPr>
-        <w:pStyle w:val="Code"/>
-      </w:pPr>
-      <w:r>
-        <w:t xml:space="preserve">  </w:t>
-      </w:r>
-      <w:r>
-        <w:t>&lt;</w:t>
-      </w:r>
-      <w:proofErr w:type="spellStart"/>
-      <w:proofErr w:type="gramStart"/>
-      <w:r>
-        <w:t>jobprocstatus</w:t>
-      </w:r>
-      <w:proofErr w:type="spellEnd"/>
-      <w:r>
-        <w:t>&gt;</w:t>
-      </w:r>
-      <w:proofErr w:type="gramEnd"/>
-      <w:r>
-        <w:t>0&lt;/</w:t>
-      </w:r>
-      <w:proofErr w:type="spellStart"/>
-      <w:r>
-        <w:t>jobprocstatus</w:t>
-      </w:r>
-      <w:proofErr w:type="spellEnd"/>
-      <w:r>
-        <w:t>&gt;</w:t>
-      </w:r>
-    </w:p>
-    <w:p>
-      <w:pPr>
-        <w:pStyle w:val="Code"/>
-      </w:pPr>
-      <w:r>
-        <w:t xml:space="preserve">  </w:t>
-      </w:r>
-      <w:r>
-        <w:t>&lt;</w:t>
-      </w:r>
-      <w:proofErr w:type="spellStart"/>
-      <w:proofErr w:type="gramStart"/>
-      <w:r>
-        <w:t>jobresultcode</w:t>
-      </w:r>
-      <w:proofErr w:type="spellEnd"/>
-      <w:r>
-        <w:t>&gt;</w:t>
-      </w:r>
-      <w:proofErr w:type="gramEnd"/>
-      <w:r>
-        <w:t>0&lt;/</w:t>
-      </w:r>
-      <w:proofErr w:type="spellStart"/>
-      <w:r>
-        <w:t>jobresultcode</w:t>
-      </w:r>
-      <w:proofErr w:type="spellEnd"/>
-      <w:r>
-        <w:t>&gt;</w:t>
-      </w:r>
-    </w:p>
-    <w:p>
-      <w:pPr>
-        <w:pStyle w:val="Code"/>
-      </w:pPr>
-      <w:r>
-        <w:t xml:space="preserve">  </w:t>
-      </w:r>
-      <w:r>
-        <w:t>&lt;</w:t>
-      </w:r>
-      <w:proofErr w:type="spellStart"/>
-      <w:proofErr w:type="gramStart"/>
-      <w:r>
-        <w:t>jobresulttype</w:t>
-      </w:r>
-      <w:proofErr w:type="spellEnd"/>
-      <w:r>
-        <w:t>&gt;</w:t>
-      </w:r>
-      <w:proofErr w:type="gramEnd"/>
-      <w:r>
-        <w:t>object&lt;/</w:t>
-      </w:r>
-      <w:proofErr w:type="spellStart"/>
-      <w:r>
-        <w:t>jobresulttype</w:t>
-      </w:r>
-      <w:proofErr w:type="spellEnd"/>
-      <w:r>
-        <w:t>&gt;</w:t>
-      </w:r>
-    </w:p>
-    <w:p>
-      <w:pPr>
-        <w:pStyle w:val="Code"/>
-      </w:pPr>
-      <w:r>
-        <w:t xml:space="preserve">  </w:t>
-      </w:r>
-      <w:r>
-        <w:t>&lt;</w:t>
-      </w:r>
-      <w:proofErr w:type="spellStart"/>
-      <w:proofErr w:type="gramStart"/>
-      <w:r>
-        <w:t>jobresult</w:t>
-      </w:r>
-      <w:proofErr w:type="spellEnd"/>
-      <w:proofErr w:type="gramEnd"/>
-      <w:r>
-        <w:t>&gt;</w:t>
-      </w:r>
-    </w:p>
-    <w:p>
-      <w:pPr>
-        <w:pStyle w:val="Code"/>
-      </w:pPr>
-      <w:r>
-        <w:t xml:space="preserve">    </w:t>
-      </w:r>
-      <w:r>
-        <w:t>&lt;</w:t>
-      </w:r>
-      <w:proofErr w:type="spellStart"/>
-      <w:proofErr w:type="gramStart"/>
-      <w:r>
-        <w:t>virtualmachine</w:t>
-      </w:r>
-      <w:proofErr w:type="spellEnd"/>
-      <w:proofErr w:type="gramEnd"/>
-      <w:r>
-        <w:t>&gt;</w:t>
-      </w:r>
-    </w:p>
-    <w:p>
-      <w:pPr>
-        <w:pStyle w:val="Code"/>
-      </w:pPr>
-      <w:r>
-        <w:t xml:space="preserve">    </w:t>
-      </w:r>
-      <w:r>
-        <w:t>&lt;</w:t>
-      </w:r>
-      <w:proofErr w:type="gramStart"/>
-      <w:r>
-        <w:t>id&gt;</w:t>
-      </w:r>
-      <w:proofErr w:type="gramEnd"/>
-      <w:r>
-        <w:t>450&lt;/id&gt;</w:t>
-      </w:r>
-    </w:p>
-    <w:p>
-      <w:pPr>
-        <w:pStyle w:val="Code"/>
-      </w:pPr>
-      <w:r>
-        <w:t xml:space="preserve">    </w:t>
-      </w:r>
-      <w:r>
-        <w:t>&lt;</w:t>
-      </w:r>
-      <w:proofErr w:type="gramStart"/>
-      <w:r>
-        <w:t>name&gt;</w:t>
-      </w:r>
-      <w:proofErr w:type="gramEnd"/>
-      <w:r>
-        <w:t>i-2-450-VM&lt;/name&gt;</w:t>
-      </w:r>
-    </w:p>
-    <w:p>
-      <w:pPr>
-        <w:pStyle w:val="Code"/>
-      </w:pPr>
-      <w:r>
-        <w:t xml:space="preserve">    </w:t>
-      </w:r>
-      <w:r>
-        <w:t>&lt;</w:t>
-      </w:r>
-      <w:proofErr w:type="spellStart"/>
-      <w:proofErr w:type="gramStart"/>
-      <w:r>
-        <w:t>displayname</w:t>
-      </w:r>
-      <w:proofErr w:type="spellEnd"/>
-      <w:r>
-        <w:t>&gt;</w:t>
-      </w:r>
-      <w:proofErr w:type="gramEnd"/>
-      <w:r>
-        <w:t>i-2-450-</w:t>
-      </w:r>
-      <w:proofErr w:type="spellStart"/>
-      <w:r>
-        <w:t>VM</w:t>
-      </w:r>
-      <w:proofErr w:type="spellEnd"/>
-      <w:r>
-        <w:t>&lt;/</w:t>
-      </w:r>
-      <w:proofErr w:type="spellStart"/>
-      <w:r>
-        <w:t>displayname</w:t>
-      </w:r>
-      <w:proofErr w:type="spellEnd"/>
-      <w:r>
-        <w:t>&gt;</w:t>
-      </w:r>
-    </w:p>
-    <w:p>
-      <w:pPr>
-        <w:pStyle w:val="Code"/>
-      </w:pPr>
-      <w:r>
-        <w:t xml:space="preserve">    </w:t>
-      </w:r>
-      <w:r>
-        <w:t>&lt;</w:t>
-      </w:r>
-      <w:proofErr w:type="gramStart"/>
-      <w:r>
-        <w:t>account&gt;</w:t>
-      </w:r>
-      <w:proofErr w:type="gramEnd"/>
-      <w:r>
-        <w:t>admin&lt;/account&gt;</w:t>
-      </w:r>
-    </w:p>
-    <w:p>
-      <w:pPr>
-        <w:pStyle w:val="Code"/>
-      </w:pPr>
-      <w:r>
-        <w:t xml:space="preserve">    </w:t>
-      </w:r>
-      <w:r>
-        <w:t>&lt;</w:t>
-      </w:r>
-      <w:proofErr w:type="spellStart"/>
-      <w:proofErr w:type="gramStart"/>
-      <w:r>
-        <w:t>domainid</w:t>
-      </w:r>
-      <w:proofErr w:type="spellEnd"/>
-      <w:r>
-        <w:t>&gt;</w:t>
-      </w:r>
-      <w:proofErr w:type="gramEnd"/>
-      <w:r>
-        <w:t>1&lt;/</w:t>
-      </w:r>
-      <w:proofErr w:type="spellStart"/>
-      <w:r>
-        <w:t>domainid</w:t>
-      </w:r>
-      <w:proofErr w:type="spellEnd"/>
-      <w:r>
-        <w:t>&gt;</w:t>
-      </w:r>
-    </w:p>
-    <w:p>
-      <w:pPr>
-        <w:pStyle w:val="Code"/>
-      </w:pPr>
-      <w:r>
-        <w:t xml:space="preserve">    </w:t>
-      </w:r>
-      <w:r>
-        <w:t>&lt;</w:t>
-      </w:r>
-      <w:proofErr w:type="gramStart"/>
-      <w:r>
-        <w:t>domain&gt;</w:t>
-      </w:r>
-      <w:proofErr w:type="gramEnd"/>
-      <w:r>
-        <w:t>ROOT&lt;/domain&gt;</w:t>
-      </w:r>
-    </w:p>
-    <w:p>
-      <w:pPr>
-        <w:pStyle w:val="Code"/>
-      </w:pPr>
-      <w:r>
-        <w:t xml:space="preserve">    </w:t>
-      </w:r>
-      <w:r>
-        <w:t>&lt;</w:t>
-      </w:r>
-      <w:proofErr w:type="gramStart"/>
-      <w:r>
-        <w:t>created&gt;</w:t>
-      </w:r>
-      <w:proofErr w:type="gramEnd"/>
-      <w:r>
-        <w:t>2011-03-10T18:20:25-0800&lt;/created&gt;</w:t>
-      </w:r>
-    </w:p>
-    <w:p>
-      <w:pPr>
-        <w:pStyle w:val="Code"/>
-      </w:pPr>
-      <w:r>
-        <w:t xml:space="preserve">    </w:t>
-      </w:r>
-      <w:r>
-        <w:t>&lt;</w:t>
-      </w:r>
-      <w:proofErr w:type="gramStart"/>
-      <w:r>
-        <w:t>state&gt;</w:t>
-      </w:r>
-      <w:proofErr w:type="gramEnd"/>
-      <w:r>
-        <w:t>Running&lt;/state&gt;</w:t>
-      </w:r>
-    </w:p>
-    <w:p>
-      <w:pPr>
-        <w:pStyle w:val="Code"/>
-      </w:pPr>
-      <w:r>
-        <w:t xml:space="preserve">    </w:t>
-      </w:r>
-      <w:r>
-        <w:t>&lt;</w:t>
-      </w:r>
-      <w:proofErr w:type="spellStart"/>
-      <w:proofErr w:type="gramStart"/>
-      <w:r>
-        <w:t>haenable</w:t>
-      </w:r>
-      <w:proofErr w:type="spellEnd"/>
-      <w:r>
-        <w:t>&gt;</w:t>
-      </w:r>
-      <w:proofErr w:type="gramEnd"/>
-      <w:r>
-        <w:t>false&lt;/</w:t>
-      </w:r>
-      <w:proofErr w:type="spellStart"/>
-      <w:r>
-        <w:t>haenable</w:t>
-      </w:r>
-      <w:proofErr w:type="spellEnd"/>
-      <w:r>
-        <w:t>&gt;</w:t>
-      </w:r>
-    </w:p>
-    <w:p>
-      <w:pPr>
-        <w:pStyle w:val="Code"/>
-      </w:pPr>
-      <w:r>
-        <w:t xml:space="preserve">    </w:t>
-      </w:r>
-      <w:r>
-        <w:t>&lt;</w:t>
-      </w:r>
-      <w:proofErr w:type="spellStart"/>
-      <w:proofErr w:type="gramStart"/>
-      <w:r>
-        <w:t>zoneid</w:t>
-      </w:r>
-      <w:proofErr w:type="spellEnd"/>
-      <w:r>
-        <w:t>&gt;</w:t>
-      </w:r>
-      <w:proofErr w:type="gramEnd"/>
-      <w:r>
-        <w:t>1&lt;/</w:t>
-      </w:r>
-      <w:proofErr w:type="spellStart"/>
-      <w:r>
-        <w:t>zoneid</w:t>
-      </w:r>
-      <w:proofErr w:type="spellEnd"/>
-      <w:r>
-        <w:t>&gt;</w:t>
-      </w:r>
-    </w:p>
-    <w:p>
-      <w:pPr>
-        <w:pStyle w:val="Code"/>
-      </w:pPr>
-      <w:r>
-        <w:t xml:space="preserve">    </w:t>
-      </w:r>
-      <w:r>
-        <w:t>&lt;</w:t>
-      </w:r>
-      <w:proofErr w:type="spellStart"/>
-      <w:proofErr w:type="gramStart"/>
-      <w:r>
-        <w:t>zonename</w:t>
-      </w:r>
-      <w:proofErr w:type="spellEnd"/>
-      <w:r>
-        <w:t>&gt;</w:t>
-      </w:r>
-      <w:proofErr w:type="gramEnd"/>
-      <w:r>
-        <w:t>San Jose 1&lt;/</w:t>
-      </w:r>
-      <w:proofErr w:type="spellStart"/>
-      <w:r>
-        <w:t>zonename</w:t>
-      </w:r>
-      <w:proofErr w:type="spellEnd"/>
-      <w:r>
-        <w:t>&gt;</w:t>
-      </w:r>
-    </w:p>
-    <w:p>
-      <w:pPr>
-        <w:pStyle w:val="Code"/>
-      </w:pPr>
-      <w:r>
-        <w:t xml:space="preserve">    </w:t>
-      </w:r>
-      <w:r>
-        <w:t>&lt;</w:t>
-      </w:r>
-      <w:proofErr w:type="spellStart"/>
-      <w:proofErr w:type="gramStart"/>
-      <w:r>
-        <w:t>hostid</w:t>
-      </w:r>
-      <w:proofErr w:type="spellEnd"/>
-      <w:r>
-        <w:t>&gt;</w:t>
-      </w:r>
-      <w:proofErr w:type="gramEnd"/>
-      <w:r>
-        <w:t>2&lt;/</w:t>
-      </w:r>
-      <w:proofErr w:type="spellStart"/>
-      <w:r>
-        <w:t>hostid</w:t>
-      </w:r>
-      <w:proofErr w:type="spellEnd"/>
-      <w:r>
-        <w:t>&gt;</w:t>
-      </w:r>
-    </w:p>
-    <w:p>
-      <w:pPr>
-        <w:pStyle w:val="Code"/>
-      </w:pPr>
-      <w:r>
-        <w:t xml:space="preserve">    </w:t>
-      </w:r>
-      <w:r>
-        <w:t>&lt;hostname&gt;905-13.sjc.lab.vmops.com&lt;/hostname&gt;</w:t>
-      </w:r>
-    </w:p>
-    <w:p>
-      <w:pPr>
-        <w:pStyle w:val="Code"/>
-      </w:pPr>
-      <w:r>
-        <w:t xml:space="preserve">    </w:t>
-      </w:r>
-      <w:r>
-        <w:t>&lt;</w:t>
-      </w:r>
-      <w:proofErr w:type="spellStart"/>
-      <w:proofErr w:type="gramStart"/>
-      <w:r>
-        <w:t>templateid</w:t>
-      </w:r>
-      <w:proofErr w:type="spellEnd"/>
-      <w:r>
-        <w:t>&gt;</w:t>
-      </w:r>
-      <w:proofErr w:type="gramEnd"/>
-      <w:r>
-        <w:t>1</w:t>
-      </w:r>
-      <w:r>
-        <w:t>&lt;/</w:t>
-      </w:r>
-      <w:proofErr w:type="spellStart"/>
-      <w:r>
-        <w:t>templateid</w:t>
-      </w:r>
-      <w:proofErr w:type="spellEnd"/>
-      <w:r>
-        <w:t>&gt;</w:t>
-      </w:r>
-    </w:p>
-    <w:p>
-      <w:pPr>
-        <w:pStyle w:val="Code"/>
-      </w:pPr>
-      <w:r>
-        <w:t xml:space="preserve">    </w:t>
-      </w:r>
-      <w:r>
-        <w:t>&lt;</w:t>
-      </w:r>
-      <w:proofErr w:type="spellStart"/>
-      <w:proofErr w:type="gramStart"/>
-      <w:r>
-        <w:t>templatename</w:t>
-      </w:r>
-      <w:proofErr w:type="spellEnd"/>
-      <w:r>
-        <w:t>&gt;</w:t>
-      </w:r>
-      <w:proofErr w:type="spellStart"/>
-      <w:proofErr w:type="gramEnd"/>
-      <w:r>
-        <w:t>CentOS</w:t>
-      </w:r>
-      <w:proofErr w:type="spellEnd"/>
-      <w:r>
-        <w:t xml:space="preserve"> 5.3 </w:t>
-      </w:r>
-      <w:proofErr w:type="spellStart"/>
-      <w:r>
-        <w:t>64bit</w:t>
-      </w:r>
-      <w:proofErr w:type="spellEnd"/>
-      <w:r>
-        <w:t xml:space="preserve"> LAMP&lt;/</w:t>
-      </w:r>
-      <w:proofErr w:type="spellStart"/>
-      <w:r>
-        <w:t>templatename</w:t>
-      </w:r>
-      <w:proofErr w:type="spellEnd"/>
-      <w:r>
-        <w:t>&gt;</w:t>
-      </w:r>
-    </w:p>
-    <w:p>
-      <w:pPr>
-        <w:pStyle w:val="Code"/>
-      </w:pPr>
-      <w:r>
-        <w:t xml:space="preserve">    </w:t>
-      </w:r>
-      <w:r>
-        <w:t>&lt;</w:t>
-      </w:r>
-      <w:proofErr w:type="spellStart"/>
-      <w:proofErr w:type="gramStart"/>
-      <w:r>
-        <w:t>templatedisplaytext</w:t>
-      </w:r>
-      <w:proofErr w:type="spellEnd"/>
-      <w:r>
-        <w:t>&gt;</w:t>
-      </w:r>
-      <w:proofErr w:type="spellStart"/>
-      <w:proofErr w:type="gramEnd"/>
-      <w:r>
-        <w:t>CentOS</w:t>
-      </w:r>
-      <w:proofErr w:type="spellEnd"/>
-      <w:r>
-        <w:t xml:space="preserve"> 5.3 </w:t>
-      </w:r>
-      <w:proofErr w:type="spellStart"/>
-      <w:r>
-        <w:t>64bit</w:t>
-      </w:r>
-      <w:proofErr w:type="spellEnd"/>
-      <w:r>
-        <w:t xml:space="preserve"> LAMP&lt;/</w:t>
-      </w:r>
-      <w:proofErr w:type="spellStart"/>
-      <w:r>
-        <w:t>templatedisplaytext</w:t>
-      </w:r>
-      <w:proofErr w:type="spellEnd"/>
-      <w:r>
-        <w:t>&gt;</w:t>
-      </w:r>
-    </w:p>
-    <w:p>
-      <w:pPr>
-        <w:pStyle w:val="Code"/>
-      </w:pPr>
-      <w:r>
-        <w:t xml:space="preserve">    </w:t>
-      </w:r>
-      <w:r>
-        <w:t>&lt;</w:t>
-      </w:r>
-      <w:proofErr w:type="spellStart"/>
-      <w:proofErr w:type="gramStart"/>
-      <w:r>
-        <w:t>passwordenabled</w:t>
-      </w:r>
-      <w:proofErr w:type="spellEnd"/>
-      <w:r>
-        <w:t>&gt;</w:t>
-      </w:r>
-      <w:proofErr w:type="gramEnd"/>
-      <w:r>
-        <w:t>false&lt;/</w:t>
-      </w:r>
-      <w:proofErr w:type="spellStart"/>
-      <w:r>
-        <w:t>passwordenabled</w:t>
-      </w:r>
-      <w:proofErr w:type="spellEnd"/>
-      <w:r>
-        <w:t>&gt;</w:t>
-      </w:r>
-    </w:p>
-    <w:p>
-      <w:pPr>
-        <w:pStyle w:val="Code"/>
-      </w:pPr>
-      <w:r>
-        <w:t xml:space="preserve">    </w:t>
-      </w:r>
-      <w:r>
-        <w:t>&lt;</w:t>
-      </w:r>
-      <w:proofErr w:type="spellStart"/>
-      <w:proofErr w:type="gramStart"/>
-      <w:r>
-        <w:t>serviceofferingid</w:t>
-      </w:r>
-      <w:proofErr w:type="spellEnd"/>
-      <w:r>
-        <w:t>&gt;</w:t>
-      </w:r>
-      <w:proofErr w:type="gramEnd"/>
-      <w:r>
-        <w:t>1&lt;/</w:t>
-      </w:r>
-      <w:proofErr w:type="spellStart"/>
-      <w:r>
-        <w:t>serviceofferingid</w:t>
-      </w:r>
-      <w:proofErr w:type="spellEnd"/>
-      <w:r>
-        <w:t>&gt;</w:t>
-      </w:r>
-    </w:p>
-    <w:p>
-      <w:pPr>
-        <w:pStyle w:val="Code"/>
-      </w:pPr>
-      <w:r>
-        <w:t xml:space="preserve">    </w:t>
-      </w:r>
-      <w:r>
-        <w:t>&lt;</w:t>
-      </w:r>
-      <w:proofErr w:type="spellStart"/>
-      <w:proofErr w:type="gramStart"/>
-      <w:r>
-        <w:t>serviceofferingname</w:t>
-      </w:r>
-      <w:proofErr w:type="spellEnd"/>
-      <w:r>
-        <w:t>&gt;</w:t>
-      </w:r>
-      <w:proofErr w:type="gramEnd"/>
-      <w:r>
-        <w:t>Small Instance&lt;/</w:t>
-      </w:r>
-      <w:proofErr w:type="spellStart"/>
-      <w:r>
-        <w:t>serviceofferingname</w:t>
-      </w:r>
-      <w:proofErr w:type="spellEnd"/>
-      <w:r>
-        <w:t>&gt;</w:t>
-      </w:r>
-    </w:p>
-    <w:p>
-      <w:pPr>
-        <w:pStyle w:val="Code"/>
-      </w:pPr>
-      <w:r>
-        <w:t xml:space="preserve">    </w:t>
-      </w:r>
-      <w:r>
-        <w:t>&lt;</w:t>
-      </w:r>
-      <w:proofErr w:type="spellStart"/>
-      <w:proofErr w:type="gramStart"/>
-      <w:r>
-        <w:t>cpunumber</w:t>
-      </w:r>
-      <w:proofErr w:type="spellEnd"/>
-      <w:r>
-        <w:t>&gt;</w:t>
-      </w:r>
-      <w:proofErr w:type="gramEnd"/>
-      <w:r>
-        <w:t>1&lt;/</w:t>
-      </w:r>
-      <w:proofErr w:type="spellStart"/>
-      <w:r>
-        <w:t>cpunumber</w:t>
-      </w:r>
-      <w:proofErr w:type="spellEnd"/>
-      <w:r>
-        <w:t>&gt;</w:t>
-      </w:r>
-    </w:p>
-    <w:p>
-      <w:pPr>
-        <w:pStyle w:val="Code"/>
-      </w:pPr>
-      <w:r>
-        <w:t xml:space="preserve">    </w:t>
-      </w:r>
-      <w:r>
-        <w:t>&lt;</w:t>
-      </w:r>
-      <w:proofErr w:type="spellStart"/>
-      <w:proofErr w:type="gramStart"/>
-      <w:r>
-        <w:t>cpuspeed</w:t>
-      </w:r>
-      <w:proofErr w:type="spellEnd"/>
-      <w:r>
-        <w:t>&gt;</w:t>
-      </w:r>
-      <w:proofErr w:type="gramEnd"/>
-      <w:r>
-        <w:t>500&lt;/</w:t>
-      </w:r>
-      <w:proofErr w:type="spellStart"/>
-      <w:r>
-        <w:t>cpuspeed</w:t>
-      </w:r>
-      <w:proofErr w:type="spellEnd"/>
-      <w:r>
-        <w:t>&gt;</w:t>
-      </w:r>
-    </w:p>
-    <w:p>
-      <w:pPr>
-        <w:pStyle w:val="Code"/>
-      </w:pPr>
-      <w:r>
-        <w:t xml:space="preserve">    </w:t>
-      </w:r>
-      <w:r>
-        <w:t>&lt;</w:t>
-      </w:r>
-      <w:proofErr w:type="gramStart"/>
-      <w:r>
-        <w:t>memory&gt;</w:t>
-      </w:r>
-      <w:proofErr w:type="gramEnd"/>
-      <w:r>
-        <w:t>512&lt;/memory&gt;</w:t>
-      </w:r>
-    </w:p>
-    <w:p>
-      <w:pPr>
-        <w:pStyle w:val="Code"/>
-      </w:pPr>
-      <w:r>
-        <w:t xml:space="preserve">    </w:t>
-      </w:r>
-      <w:r>
-        <w:t>&lt;</w:t>
-      </w:r>
-      <w:proofErr w:type="spellStart"/>
-      <w:proofErr w:type="gramStart"/>
-      <w:r>
-        <w:t>guestosid</w:t>
-      </w:r>
-      <w:proofErr w:type="spellEnd"/>
-      <w:r>
-        <w:t>&gt;</w:t>
-      </w:r>
-      <w:proofErr w:type="gramEnd"/>
-      <w:r>
-        <w:t>12&lt;/</w:t>
-      </w:r>
-      <w:proofErr w:type="spellStart"/>
-      <w:r>
-        <w:t>guestosid</w:t>
-      </w:r>
-      <w:proofErr w:type="spellEnd"/>
-      <w:r>
-        <w:t>&gt;</w:t>
-      </w:r>
-    </w:p>
-    <w:p>
-      <w:pPr>
-        <w:pStyle w:val="Code"/>
-      </w:pPr>
-      <w:r>
-        <w:t xml:space="preserve">    </w:t>
-      </w:r>
-      <w:r>
-        <w:t>&lt;</w:t>
-      </w:r>
-      <w:proofErr w:type="spellStart"/>
-      <w:proofErr w:type="gramStart"/>
-      <w:r>
-        <w:t>rootdeviceid</w:t>
-      </w:r>
-      <w:proofErr w:type="spellEnd"/>
-      <w:r>
-        <w:t>&gt;</w:t>
-      </w:r>
-      <w:proofErr w:type="gramEnd"/>
-      <w:r>
-        <w:t>0&lt;/</w:t>
-      </w:r>
-      <w:proofErr w:type="spellStart"/>
-      <w:r>
-        <w:t>rootdeviceid</w:t>
-      </w:r>
-      <w:proofErr w:type="spellEnd"/>
-      <w:r>
-        <w:t>&gt;</w:t>
-      </w:r>
-    </w:p>
-    <w:p>
-      <w:pPr>
-        <w:pStyle w:val="Code"/>
-      </w:pPr>
-      <w:r>
-        <w:t xml:space="preserve">    </w:t>
-      </w:r>
-      <w:r>
-        <w:t>&lt;</w:t>
-      </w:r>
-      <w:proofErr w:type="spellStart"/>
-      <w:proofErr w:type="gramStart"/>
-      <w:r>
-        <w:t>rootdevicetype</w:t>
-      </w:r>
-      <w:proofErr w:type="spellEnd"/>
-      <w:r>
-        <w:t>&gt;</w:t>
-      </w:r>
-      <w:proofErr w:type="spellStart"/>
-      <w:proofErr w:type="gramEnd"/>
-      <w:r>
-        <w:t>NetworkFilesystem</w:t>
-      </w:r>
-      <w:proofErr w:type="spellEnd"/>
-      <w:r>
-        <w:t>&lt;/</w:t>
-      </w:r>
-      <w:proofErr w:type="spellStart"/>
-      <w:r>
-        <w:t>rootdevicetype</w:t>
-      </w:r>
-      <w:proofErr w:type="spellEnd"/>
-      <w:r>
-        <w:t>&gt;</w:t>
-      </w:r>
-    </w:p>
-    <w:p>
-      <w:pPr>
-        <w:pStyle w:val="Code"/>
-      </w:pPr>
-      <w:r>
-        <w:t xml:space="preserve">    </w:t>
-      </w:r>
-      <w:r>
-        <w:t>&lt;</w:t>
-      </w:r>
-      <w:proofErr w:type="spellStart"/>
-      <w:proofErr w:type="gramStart"/>
-      <w:r>
-        <w:t>nic</w:t>
-      </w:r>
-      <w:proofErr w:type="spellEnd"/>
-      <w:proofErr w:type="gramEnd"/>
+        <w:t>205&lt;/</w:t>
+      </w:r>
+      <w:proofErr w:type="spellStart"/>
+      <w:r>
+        <w:t>networkid</w:t>
+      </w:r>
+      <w:proofErr w:type="spellEnd"/>
       <w:r>
         <w:t>&gt;</w:t>
       </w:r>
@@ -5608,13 +6095,96 @@
       <w:r>
         <w:t>&lt;</w:t>
       </w:r>
+      <w:proofErr w:type="spellStart"/>
+      <w:r>
+        <w:t>netmask</w:t>
+      </w:r>
+      <w:proofErr w:type="spellEnd"/>
+      <w:r>
+        <w:t>&gt;255.255.255.0&lt;/</w:t>
+      </w:r>
+      <w:proofErr w:type="spellStart"/>
+      <w:r>
+        <w:t>netmask</w:t>
+      </w:r>
+      <w:proofErr w:type="spellEnd"/>
+      <w:r>
+        <w:t>&gt;</w:t>
+      </w:r>
+    </w:p>
+    <w:p>
+      <w:pPr>
+        <w:pStyle w:val="Code"/>
+      </w:pPr>
+      <w:r>
+        <w:t xml:space="preserve">      </w:t>
+      </w:r>
+      <w:r>
+        <w:t>&lt;gateway&gt;10.1.1.1&lt;/gateway&gt;</w:t>
+      </w:r>
+    </w:p>
+    <w:p>
+      <w:pPr>
+        <w:pStyle w:val="Code"/>
+      </w:pPr>
+      <w:r>
+        <w:t xml:space="preserve">      </w:t>
+      </w:r>
+      <w:r>
+        <w:t>&lt;</w:t>
+      </w:r>
+      <w:proofErr w:type="spellStart"/>
+      <w:r>
+        <w:t>ipaddress</w:t>
+      </w:r>
+      <w:proofErr w:type="spellEnd"/>
+      <w:r>
+        <w:t>&gt;10.1.1.225&lt;/</w:t>
+      </w:r>
+      <w:proofErr w:type="spellStart"/>
+      <w:r>
+        <w:t>ipaddress</w:t>
+      </w:r>
+      <w:proofErr w:type="spellEnd"/>
+      <w:r>
+        <w:t>&gt;</w:t>
+      </w:r>
+    </w:p>
+    <w:p>
+      <w:pPr>
+        <w:pStyle w:val="Code"/>
+      </w:pPr>
+      <w:r>
+        <w:t xml:space="preserve">      </w:t>
+      </w:r>
+      <w:r>
+        <w:t>&lt;</w:t>
+      </w:r>
+      <w:proofErr w:type="spellStart"/>
       <w:proofErr w:type="gramStart"/>
       <w:r>
-        <w:t>id&gt;</w:t>
-      </w:r>
+        <w:t>isolationuri</w:t>
+      </w:r>
+      <w:proofErr w:type="spellEnd"/>
+      <w:r>
+        <w:t>&gt;</w:t>
+      </w:r>
+      <w:proofErr w:type="spellStart"/>
       <w:proofErr w:type="gramEnd"/>
       <w:r>
-        <w:t>561&lt;/id&gt;</w:t>
+        <w:t>vlan</w:t>
+      </w:r>
+      <w:proofErr w:type="spellEnd"/>
+      <w:r>
+        <w:t>://295&lt;/</w:t>
+      </w:r>
+      <w:proofErr w:type="spellStart"/>
+      <w:r>
+        <w:t>isolationuri</w:t>
+      </w:r>
+      <w:proofErr w:type="spellEnd"/>
+      <w:r>
+        <w:t>&gt;</w:t>
       </w:r>
     </w:p>
     <w:p>
@@ -5630,19 +6200,24 @@
       <w:proofErr w:type="spellStart"/>
       <w:proofErr w:type="gramStart"/>
       <w:r>
-        <w:t>networkid</w:t>
+        <w:t>broadcasturi</w:t>
       </w:r>
       <w:proofErr w:type="spellEnd"/>
       <w:r>
         <w:t>&gt;</w:t>
       </w:r>
+      <w:proofErr w:type="spellStart"/>
       <w:proofErr w:type="gramEnd"/>
       <w:r>
-        <w:t>205&lt;/</w:t>
-      </w:r>
-      <w:proofErr w:type="spellStart"/>
-      <w:r>
-        <w:t>networkid</w:t>
+        <w:t>vlan</w:t>
+      </w:r>
+      <w:proofErr w:type="spellEnd"/>
+      <w:r>
+        <w:t>://295&lt;/</w:t>
+      </w:r>
+      <w:proofErr w:type="spellStart"/>
+      <w:r>
+        <w:t>broadcasturi</w:t>
       </w:r>
       <w:proofErr w:type="spellEnd"/>
       <w:r>
@@ -5660,21 +6235,26 @@
         <w:t>&lt;</w:t>
       </w:r>
       <w:proofErr w:type="spellStart"/>
-      <w:r>
-        <w:t>netmask</w:t>
-      </w:r>
-      <w:proofErr w:type="spellEnd"/>
-      <w:r>
-        <w:t>&gt;255.255.255.0&lt;/</w:t>
-      </w:r>
-      <w:proofErr w:type="spellStart"/>
-      <w:r>
-        <w:t>netmask</w:t>
+      <w:proofErr w:type="gramStart"/>
+      <w:r>
+        <w:t>traffictype</w:t>
       </w:r>
       <w:proofErr w:type="spellEnd"/>
       <w:r>
         <w:t>&gt;</w:t>
       </w:r>
+      <w:proofErr w:type="gramEnd"/>
+      <w:r>
+        <w:t>Guest&lt;/</w:t>
+      </w:r>
+      <w:proofErr w:type="spellStart"/>
+      <w:r>
+        <w:t>traffictype</w:t>
+      </w:r>
+      <w:proofErr w:type="spellEnd"/>
+      <w:r>
+        <w:t>&gt;</w:t>
+      </w:r>
     </w:p>
     <w:p>
       <w:pPr>
@@ -5684,7 +6264,15 @@
         <w:t xml:space="preserve">      </w:t>
       </w:r>
       <w:r>
-        <w:t>&lt;gateway&gt;10.1.1.1&lt;/gateway&gt;</w:t>
+        <w:t>&lt;</w:t>
+      </w:r>
+      <w:proofErr w:type="gramStart"/>
+      <w:r>
+        <w:t>type&gt;</w:t>
+      </w:r>
+      <w:proofErr w:type="gramEnd"/>
+      <w:r>
+        <w:t>Virtual&lt;/type&gt;</w:t>
       </w:r>
     </w:p>
     <w:p>
@@ -5698,53 +6286,102 @@
         <w:t>&lt;</w:t>
       </w:r>
       <w:proofErr w:type="spellStart"/>
-      <w:r>
-        <w:t>ipaddress</w:t>
-      </w:r>
-      <w:proofErr w:type="spellEnd"/>
-      <w:r>
-        <w:t>&gt;10.1.1.225&lt;/</w:t>
-      </w:r>
-      <w:proofErr w:type="spellStart"/>
-      <w:r>
-        <w:t>ipaddress</w:t>
+      <w:proofErr w:type="gramStart"/>
+      <w:r>
+        <w:t>isdefault</w:t>
       </w:r>
       <w:proofErr w:type="spellEnd"/>
       <w:r>
         <w:t>&gt;</w:t>
       </w:r>
+      <w:proofErr w:type="gramEnd"/>
+      <w:r>
+        <w:t>true&lt;/</w:t>
+      </w:r>
+      <w:proofErr w:type="spellStart"/>
+      <w:r>
+        <w:t>isdefault</w:t>
+      </w:r>
+      <w:proofErr w:type="spellEnd"/>
+      <w:r>
+        <w:t>&gt;</w:t>
+      </w:r>
     </w:p>
     <w:p>
       <w:pPr>
         <w:pStyle w:val="Code"/>
       </w:pPr>
       <w:r>
-        <w:t xml:space="preserve">      </w:t>
+        <w:t xml:space="preserve">    </w:t>
+      </w:r>
+      <w:r>
+        <w:t>&lt;/</w:t>
+      </w:r>
+      <w:proofErr w:type="spellStart"/>
+      <w:r>
+        <w:t>nic</w:t>
+      </w:r>
+      <w:proofErr w:type="spellEnd"/>
+      <w:r>
+        <w:t>&gt;</w:t>
+      </w:r>
+    </w:p>
+    <w:p>
+      <w:pPr>
+        <w:pStyle w:val="Code"/>
+      </w:pPr>
+      <w:r>
+        <w:t xml:space="preserve">    </w:t>
       </w:r>
       <w:r>
         <w:t>&lt;</w:t>
       </w:r>
-      <w:proofErr w:type="spellStart"/>
       <w:proofErr w:type="gramStart"/>
       <w:r>
-        <w:t>isolationuri</w:t>
+        <w:t>hypervisor&gt;</w:t>
+      </w:r>
+      <w:proofErr w:type="spellStart"/>
+      <w:proofErr w:type="gramEnd"/>
+      <w:r>
+        <w:t>XenServer</w:t>
+      </w:r>
+      <w:proofErr w:type="spellEnd"/>
+      <w:r>
+        <w:t>&lt;/hypervisor&gt;</w:t>
+      </w:r>
+    </w:p>
+    <w:p>
+      <w:pPr>
+        <w:pStyle w:val="Code"/>
+      </w:pPr>
+      <w:r>
+        <w:t xml:space="preserve">    </w:t>
+      </w:r>
+      <w:r>
+        <w:t>&lt;/</w:t>
+      </w:r>
+      <w:proofErr w:type="spellStart"/>
+      <w:r>
+        <w:t>virtualmachine</w:t>
       </w:r>
       <w:proofErr w:type="spellEnd"/>
       <w:r>
         <w:t>&gt;</w:t>
       </w:r>
-      <w:proofErr w:type="spellStart"/>
-      <w:proofErr w:type="gramEnd"/>
-      <w:r>
-        <w:t>vlan</w:t>
-      </w:r>
-      <w:proofErr w:type="spellEnd"/>
-      <w:r>
-        <w:t>://295&lt;/</w:t>
-      </w:r>
-      <w:proofErr w:type="spellStart"/>
-      <w:r>
-        <w:t>isolationuri</w:t>
+    </w:p>
+    <w:p>
+      <w:pPr>
+        <w:pStyle w:val="Code"/>
+      </w:pPr>
+      <w:r>
+        <w:t xml:space="preserve">  </w:t>
+      </w:r>
+      <w:r>
+        <w:t>&lt;/</w:t>
+      </w:r>
+      <w:proofErr w:type="spellStart"/>
+      <w:r>
+        <w:t>jobresult</w:t>
       </w:r>
       <w:proofErr w:type="spellEnd"/>
       <w:r>
@@ -5756,228 +6393,27 @@
         <w:pStyle w:val="Code"/>
       </w:pPr>
       <w:r>
-        <w:t xml:space="preserve">      </w:t>
-      </w:r>
-      <w:r>
-        <w:t>&lt;</w:t>
-      </w:r>
-      <w:proofErr w:type="spellStart"/>
-      <w:proofErr w:type="gramStart"/>
-      <w:r>
-        <w:t>broadcasturi</w:t>
+        <w:t>&lt;/</w:t>
+      </w:r>
+      <w:proofErr w:type="spellStart"/>
+      <w:r>
+        <w:t>queryasyncjobresultresponse</w:t>
       </w:r>
       <w:proofErr w:type="spellEnd"/>
       <w:r>
         <w:t>&gt;</w:t>
       </w:r>
-      <w:proofErr w:type="spellStart"/>
-      <w:proofErr w:type="gramEnd"/>
-      <w:r>
-        <w:t>vlan</w:t>
-      </w:r>
-      <w:proofErr w:type="spellEnd"/>
-      <w:r>
-        <w:t>://295&lt;/</w:t>
-      </w:r>
-      <w:proofErr w:type="spellStart"/>
-      <w:r>
-        <w:t>broadcasturi</w:t>
-      </w:r>
-      <w:proofErr w:type="spellEnd"/>
-      <w:r>
-        <w:t>&gt;</w:t>
-      </w:r>
-    </w:p>
-    <w:p>
-      <w:pPr>
-        <w:pStyle w:val="Code"/>
-      </w:pPr>
-      <w:r>
-        <w:t xml:space="preserve">      </w:t>
-      </w:r>
-      <w:r>
-        <w:t>&lt;</w:t>
-      </w:r>
-      <w:proofErr w:type="spellStart"/>
-      <w:proofErr w:type="gramStart"/>
-      <w:r>
-        <w:t>traffictype</w:t>
-      </w:r>
-      <w:proofErr w:type="spellEnd"/>
-      <w:r>
-        <w:t>&gt;</w:t>
-      </w:r>
-      <w:proofErr w:type="gramEnd"/>
-      <w:r>
-        <w:t>Guest&lt;/</w:t>
-      </w:r>
-      <w:proofErr w:type="spellStart"/>
-      <w:r>
-        <w:t>traffictype</w:t>
-      </w:r>
-      <w:proofErr w:type="spellEnd"/>
-      <w:r>
-        <w:t>&gt;</w:t>
-      </w:r>
-    </w:p>
-    <w:p>
-      <w:pPr>
-        <w:pStyle w:val="Code"/>
-      </w:pPr>
-      <w:r>
-        <w:t xml:space="preserve">      </w:t>
-      </w:r>
-      <w:r>
-        <w:t>&lt;</w:t>
-      </w:r>
-      <w:proofErr w:type="gramStart"/>
-      <w:r>
-        <w:t>type&gt;</w:t>
-      </w:r>
-      <w:proofErr w:type="gramEnd"/>
-      <w:r>
-        <w:t>Virtual&lt;/type&gt;</w:t>
-      </w:r>
-    </w:p>
-    <w:p>
-      <w:pPr>
-        <w:pStyle w:val="Code"/>
-      </w:pPr>
-      <w:r>
-        <w:t xml:space="preserve">      </w:t>
-      </w:r>
-      <w:r>
-        <w:t>&lt;</w:t>
-      </w:r>
-      <w:proofErr w:type="spellStart"/>
-      <w:proofErr w:type="gramStart"/>
-      <w:r>
-        <w:t>isdefault</w:t>
-      </w:r>
-      <w:proofErr w:type="spellEnd"/>
-      <w:r>
-        <w:t>&gt;</w:t>
-      </w:r>
-      <w:proofErr w:type="gramEnd"/>
-      <w:r>
-        <w:t>true&lt;/</w:t>
-      </w:r>
-      <w:proofErr w:type="spellStart"/>
-      <w:r>
-        <w:t>isdefault</w:t>
-      </w:r>
-      <w:proofErr w:type="spellEnd"/>
-      <w:r>
-        <w:t>&gt;</w:t>
-      </w:r>
-    </w:p>
-    <w:p>
-      <w:pPr>
-        <w:pStyle w:val="Code"/>
-      </w:pPr>
-      <w:r>
-        <w:t xml:space="preserve">    </w:t>
-      </w:r>
-      <w:r>
-        <w:t>&lt;/</w:t>
-      </w:r>
-      <w:proofErr w:type="spellStart"/>
-      <w:r>
-        <w:t>nic</w:t>
-      </w:r>
-      <w:proofErr w:type="spellEnd"/>
-      <w:r>
-        <w:t>&gt;</w:t>
-      </w:r>
-    </w:p>
-    <w:p>
-      <w:pPr>
-        <w:pStyle w:val="Code"/>
-      </w:pPr>
-      <w:r>
-        <w:t xml:space="preserve">    </w:t>
-      </w:r>
-      <w:r>
-        <w:t>&lt;</w:t>
-      </w:r>
-      <w:proofErr w:type="gramStart"/>
-      <w:r>
-        <w:t>hypervisor&gt;</w:t>
-      </w:r>
-      <w:proofErr w:type="spellStart"/>
-      <w:proofErr w:type="gramEnd"/>
-      <w:r>
-        <w:t>XenServer</w:t>
-      </w:r>
-      <w:proofErr w:type="spellEnd"/>
-      <w:r>
-        <w:t>&lt;/hypervisor&gt;</w:t>
-      </w:r>
-    </w:p>
-    <w:p>
-      <w:pPr>
-        <w:pStyle w:val="Code"/>
-      </w:pPr>
-      <w:r>
-        <w:t xml:space="preserve">    </w:t>
-      </w:r>
-      <w:r>
-        <w:t>&lt;/</w:t>
-      </w:r>
-      <w:proofErr w:type="spellStart"/>
-      <w:r>
-        <w:t>virtualmachine</w:t>
-      </w:r>
-      <w:proofErr w:type="spellEnd"/>
-      <w:r>
-        <w:t>&gt;</w:t>
-      </w:r>
-    </w:p>
-    <w:p>
-      <w:pPr>
-        <w:pStyle w:val="Code"/>
-      </w:pPr>
-      <w:r>
-        <w:t xml:space="preserve">  </w:t>
-      </w:r>
-      <w:r>
-        <w:t>&lt;/</w:t>
-      </w:r>
-      <w:proofErr w:type="spellStart"/>
-      <w:r>
-        <w:t>jobresult</w:t>
-      </w:r>
-      <w:proofErr w:type="spellEnd"/>
-      <w:r>
-        <w:t>&gt;</w:t>
-      </w:r>
-    </w:p>
-    <w:p>
-      <w:pPr>
-        <w:pStyle w:val="Code"/>
-      </w:pPr>
-      <w:r>
-        <w:t>&lt;/</w:t>
-      </w:r>
-      <w:proofErr w:type="spellStart"/>
-      <w:r>
-        <w:t>queryasyncjobresultresponse</w:t>
-      </w:r>
-      <w:proofErr w:type="spellEnd"/>
-      <w:r>
-        <w:t>&gt;</w:t>
-      </w:r>
     </w:p>
     <w:p>
       <w:pPr>
         <w:pStyle w:val="Heading1"/>
       </w:pPr>
-      <w:bookmarkStart w:id="12" w:name="_Toc287862211"/>
+      <w:bookmarkStart w:id="14" w:name="_Toc290974653"/>
       <w:r>
         <w:lastRenderedPageBreak/>
         <w:t>What’s New?</w:t>
       </w:r>
-      <w:bookmarkEnd w:id="12"/>
+      <w:bookmarkEnd w:id="14"/>
     </w:p>
     <w:p>
       <w:r>
@@ -6005,14 +6441,14 @@
       <w:pPr>
         <w:pStyle w:val="Heading2"/>
       </w:pPr>
-      <w:bookmarkStart w:id="13" w:name="_Toc287862212"/>
+      <w:bookmarkStart w:id="15" w:name="_Toc290974654"/>
       <w:r>
         <w:t>What’s New in 2.2.</w:t>
       </w:r>
       <w:r>
         <w:t>x?</w:t>
       </w:r>
-      <w:bookmarkEnd w:id="13"/>
+      <w:bookmarkEnd w:id="15"/>
     </w:p>
     <w:p>
       <w:r>
@@ -6022,13 +6458,30 @@
         <w:t>.</w:t>
       </w:r>
       <w:r>
-        <w:t xml:space="preserve"> Advanced Networking in 2.2.x.</w:t>
+        <w:t xml:space="preserve"> Advanced Networkin</w:t>
+      </w:r>
+      <w:bookmarkStart w:id="16" w:name="_GoBack"/>
+      <w:bookmarkEnd w:id="16"/>
+      <w:r>
+        <w:t>g in 2.2.x.</w:t>
       </w:r>
       <w:r>
         <w:t xml:space="preserve">  </w:t>
       </w:r>
       <w:r>
-        <w:t xml:space="preserve">Our Installation and Admin Guide goes into more detail of how such networks can be configured in </w:t>
+        <w:t xml:space="preserve">Our Installation </w:t>
+      </w:r>
+      <w:r>
+        <w:t xml:space="preserve">Guide </w:t>
+      </w:r>
+      <w:r>
+        <w:t>and Admin</w:t>
+      </w:r>
+      <w:r>
+        <w:t>istrator's Guide go</w:t>
+      </w:r>
+      <w:r>
+        <w:t xml:space="preserve"> into more detail of how such networks can be configured in </w:t>
       </w:r>
       <w:proofErr w:type="spellStart"/>
       <w:r>
@@ -6044,7 +6497,13 @@
       </w:r>
       <w:proofErr w:type="spellEnd"/>
       <w:r>
-        <w:t xml:space="preserve"> is setup to use.</w:t>
+        <w:t xml:space="preserve"> is set</w:t>
+      </w:r>
+      <w:r>
+        <w:t xml:space="preserve"> u</w:t>
+      </w:r>
+      <w:r>
+        <w:t>p to use.</w:t>
       </w:r>
     </w:p>
     <w:p>
@@ -7698,41 +8157,88 @@
     </w:p>
     <w:p>
       <w:pPr>
-        <w:pStyle w:val="IntenseQuote"/>
+        <w:pStyle w:val="Heading3"/>
         <w:rPr>
           <w:rStyle w:val="SubtleEmphasis1"/>
         </w:rPr>
       </w:pPr>
-      <w:proofErr w:type="spellStart"/>
+      <w:bookmarkStart w:id="17" w:name="_Toc290974655"/>
       <w:r>
         <w:rPr>
           <w:rStyle w:val="SubtleEmphasis1"/>
         </w:rPr>
-        <w:t>Cloud</w:t>
-      </w:r>
-      <w:r>
+        <w:t>Basic Networking</w:t>
+      </w:r>
+      <w:bookmarkEnd w:id="17"/>
+    </w:p>
+    <w:p>
+      <w:r>
+        <w:t xml:space="preserve">When the </w:t>
+      </w:r>
+      <w:proofErr w:type="spellStart"/>
+      <w:r>
+        <w:t>CloudStack</w:t>
+      </w:r>
+      <w:proofErr w:type="spellEnd"/>
+      <w:r>
+        <w:t xml:space="preserve"> instance has been configured to use Basic Networking, t</w:t>
+      </w:r>
+      <w:r>
+        <w:t xml:space="preserve">he only parameter that is possibly required is if your </w:t>
+      </w:r>
+      <w:proofErr w:type="spellStart"/>
+      <w:r>
+        <w:t>CloudStack</w:t>
+      </w:r>
+      <w:proofErr w:type="spellEnd"/>
+      <w:r>
+        <w:t xml:space="preserve"> instance has been configured to support security groups or not.</w:t>
+      </w:r>
+      <w:r>
+        <w:t xml:space="preserve">  </w:t>
+      </w:r>
+      <w:r>
+        <w:t>Please again check with the administrator.  If security groups are enabled, the parameter, “</w:t>
+      </w:r>
+      <w:proofErr w:type="spellStart"/>
+      <w:r>
+        <w:t>securitygroupsids</w:t>
+      </w:r>
+      <w:proofErr w:type="spellEnd"/>
+      <w:r>
+        <w:t>” is required and at least one must be passed in to isolate the newly created Virtual Machine.</w:t>
+      </w:r>
+      <w:r>
+        <w:t xml:space="preserve">  This can be passed in as a comma delimited list of ids.</w:t>
+      </w:r>
+    </w:p>
+    <w:p>
+      <w:pPr>
+        <w:pStyle w:val="Heading3"/>
         <w:rPr>
           <w:rStyle w:val="SubtleEmphasis1"/>
         </w:rPr>
-        <w:t>Stack</w:t>
-      </w:r>
-      <w:proofErr w:type="spellEnd"/>
+      </w:pPr>
+      <w:bookmarkStart w:id="18" w:name="_Toc290974656"/>
       <w:r>
         <w:rPr>
           <w:rStyle w:val="SubtleEmphasis1"/>
         </w:rPr>
-        <w:t xml:space="preserve"> i</w:t>
+        <w:lastRenderedPageBreak/>
+        <w:t>Advanced</w:t>
       </w:r>
       <w:r>
         <w:rPr>
           <w:rStyle w:val="SubtleEmphasis1"/>
         </w:rPr>
-        <w:t>nstance has been configured to use Basic Networking</w:t>
-      </w:r>
-    </w:p>
-    <w:p>
-      <w:r>
-        <w:t xml:space="preserve">The only parameter that is possibly required is if your </w:t>
+        <w:t xml:space="preserve"> Networking</w:t>
+      </w:r>
+      <w:bookmarkEnd w:id="18"/>
+    </w:p>
+    <w:p>
+      <w:proofErr w:type="gramStart"/>
+      <w:r>
+        <w:t xml:space="preserve">When the </w:t>
       </w:r>
       <w:proofErr w:type="spellStart"/>
       <w:r>
@@ -7740,76 +8246,13 @@
       </w:r>
       <w:proofErr w:type="spellEnd"/>
       <w:r>
-        <w:t xml:space="preserve"> instance has been configured to support security groups or not.</w:t>
-      </w:r>
-      <w:r>
-        <w:t xml:space="preserve">  </w:t>
-      </w:r>
-      <w:r>
-        <w:t>Please again check with the administrator.  If security groups are enabled, the parameter, “</w:t>
-      </w:r>
-      <w:proofErr w:type="spellStart"/>
-      <w:r>
-        <w:t>securitygroupsids</w:t>
-      </w:r>
-      <w:proofErr w:type="spellEnd"/>
-      <w:r>
-        <w:t>” is required and at least one must be passed in to isolate the newly created Virtual Machine.</w:t>
-      </w:r>
-      <w:r>
-        <w:t xml:space="preserve">  This can be passed in as a comma delimited list of ids.</w:t>
-      </w:r>
-    </w:p>
-    <w:p>
-      <w:pPr>
-        <w:pStyle w:val="IntenseQuote"/>
-        <w:rPr>
-          <w:rStyle w:val="SubtleEmphasis1"/>
-        </w:rPr>
-      </w:pPr>
-      <w:proofErr w:type="spellStart"/>
-      <w:r>
-        <w:rPr>
-          <w:rStyle w:val="SubtleEmphasis1"/>
-        </w:rPr>
-        <w:lastRenderedPageBreak/>
-        <w:t>Cloud</w:t>
-      </w:r>
-      <w:r>
-        <w:rPr>
-          <w:rStyle w:val="SubtleEmphasis1"/>
-        </w:rPr>
-        <w:t>Stack</w:t>
-      </w:r>
-      <w:proofErr w:type="spellEnd"/>
-      <w:r>
-        <w:rPr>
-          <w:rStyle w:val="SubtleEmphasis1"/>
-        </w:rPr>
-        <w:t xml:space="preserve"> i</w:t>
-      </w:r>
-      <w:r>
-        <w:rPr>
-          <w:rStyle w:val="SubtleEmphasis1"/>
-        </w:rPr>
-        <w:t xml:space="preserve">nstance has been configured to use </w:t>
-      </w:r>
-      <w:r>
-        <w:rPr>
-          <w:rStyle w:val="SubtleEmphasis1"/>
-        </w:rPr>
-        <w:t>Advanced</w:t>
-      </w:r>
-      <w:r>
-        <w:rPr>
-          <w:rStyle w:val="SubtleEmphasis1"/>
-        </w:rPr>
-        <w:t xml:space="preserve"> Networking</w:t>
-      </w:r>
-    </w:p>
-    <w:p>
-      <w:r>
-        <w:t>The parameter, “</w:t>
+        <w:t xml:space="preserve"> instance has been configured to use Advanced Networking, t</w:t>
+      </w:r>
+      <w:r>
+        <w:t>he parameter</w:t>
+      </w:r>
+      <w:r>
+        <w:t xml:space="preserve"> “</w:t>
       </w:r>
       <w:proofErr w:type="spellStart"/>
       <w:r>
@@ -7817,7 +8260,10 @@
       </w:r>
       <w:proofErr w:type="spellEnd"/>
       <w:r>
-        <w:t xml:space="preserve">”, is a required parameter </w:t>
+        <w:t>"</w:t>
+      </w:r>
+      <w:r>
+        <w:t xml:space="preserve"> is a required parameter </w:t>
       </w:r>
       <w:r>
         <w:t xml:space="preserve">and </w:t>
@@ -7828,6 +8274,7 @@
       <w:r>
         <w:t>can be passed in as a comma delimited list.</w:t>
       </w:r>
+      <w:proofErr w:type="gramEnd"/>
     </w:p>
     <w:p>
       <w:r>
@@ -8232,7 +8679,7 @@
       <w:rPr>
         <w:noProof/>
       </w:rPr>
-      <w:t>8</w:t>
+      <w:t>14</w:t>
     </w:r>
     <w:r>
       <w:rPr>
@@ -8279,7 +8726,7 @@
       <w:rPr>
         <w:noProof/>
       </w:rPr>
-      <w:t>April 14, 2011</w:t>
+      <w:t>April 19, 2011</w:t>
     </w:r>
     <w:r>
       <w:fldChar w:fldCharType="end"/>
@@ -8319,7 +8766,7 @@
       <w:rPr>
         <w:noProof/>
       </w:rPr>
-      <w:t>April 14, 2011</w:t>
+      <w:t>April 19, 2011</w:t>
     </w:r>
     <w:r>
       <w:fldChar w:fldCharType="end"/>
@@ -8363,7 +8810,7 @@
       <w:rPr>
         <w:noProof/>
       </w:rPr>
-      <w:t>9</w:t>
+      <w:t>13</w:t>
     </w:r>
     <w:r>
       <w:rPr>
@@ -13118,7 +13565,7 @@
 </file>
 
 <file path=customXml/itemProps1.xml><?xml version="1.0" encoding="utf-8"?>
-<ds:datastoreItem xmlns:ds="http://schemas.openxmlformats.org/officeDocument/2006/customXml" ds:itemID="{25904EDB-6639-498B-B7CD-E03A89AA9D11}">
+<ds:datastoreItem xmlns:ds="http://schemas.openxmlformats.org/officeDocument/2006/customXml" ds:itemID="{895CC1EC-57CE-40A6-A7C5-2FA9E2679F2E}">
   <ds:schemaRefs>
     <ds:schemaRef ds:uri="http://schemas.openxmlformats.org/officeDocument/2006/bibliography"/>
   </ds:schemaRefs>

</xml_diff>